<commit_message>
fixed both Q1 and Q2 :-)
</commit_message>
<xml_diff>
--- a/Ex5/ans_theo_4.docx
+++ b/Ex5/ans_theo_4.docx
@@ -81,7 +81,48 @@
           <w:rFonts w:hint="cs"/>
           <w:rtl/>
         </w:rPr>
-        <w:t xml:space="preserve">פקטה בגודל 800 ביטים, וזמן השליחה הוא </w:t>
+        <w:t xml:space="preserve">פקטה בגודל 800 </w:t>
+      </w:r>
+      <w:r>
+        <w:rPr>
+          <w:rFonts w:hint="cs"/>
+          <w:rtl/>
+        </w:rPr>
+        <w:t>בתים</w:t>
+      </w:r>
+      <w:r>
+        <w:t xml:space="preserve"> </w:t>
+      </w:r>
+      <w:r>
+        <w:rPr>
+          <w:rFonts w:hint="cs"/>
+          <w:rtl/>
+        </w:rPr>
+        <w:t xml:space="preserve"> </w:t>
+      </w:r>
+      <w:r>
+        <w:rPr>
+          <w:rFonts w:hint="cs"/>
+          <w:rtl/>
+        </w:rPr>
+        <w:t xml:space="preserve">= </w:t>
+      </w:r>
+      <w:r>
+        <w:t>6400</w:t>
+      </w:r>
+      <w:r>
+        <w:rPr>
+          <w:rFonts w:hint="cs"/>
+          <w:rtl/>
+        </w:rPr>
+        <w:t xml:space="preserve"> ביטים</w:t>
+      </w:r>
+      <w:r>
+        <w:rPr>
+          <w:rFonts w:hint="cs"/>
+          <w:rtl/>
+        </w:rPr>
+        <w:t xml:space="preserve">, וזמן השליחה הוא </w:t>
       </w:r>
       <w:r>
         <w:t>10^7</w:t>
@@ -111,7 +152,10 @@
         <w:t xml:space="preserve">פקטה נשלחת תוך </w:t>
       </w:r>
       <w:r>
-        <w:t>800/(10^7)</w:t>
+        <w:t>6400</w:t>
+      </w:r>
+      <w:r>
+        <w:t>/(10^7)</w:t>
       </w:r>
       <w:r>
         <w:rPr>
@@ -121,7 +165,10 @@
         <w:t xml:space="preserve"> = </w:t>
       </w:r>
       <w:r>
-        <w:t>8/(10^5)</w:t>
+        <w:t>64</w:t>
+      </w:r>
+      <w:r>
+        <w:t>/(10^5)</w:t>
       </w:r>
       <w:r>
         <w:rPr>
@@ -280,7 +327,19 @@
                 <w:rPr>
                   <w:rFonts w:ascii="Cambria Math" w:hAnsi="Cambria Math"/>
                 </w:rPr>
-                <m:t>50 * (8/(10^5))</m:t>
+                <m:t>50 * (</m:t>
+              </m:r>
+              <m:r>
+                <w:rPr>
+                  <w:rFonts w:ascii="Cambria Math" w:hAnsi="Cambria Math"/>
+                </w:rPr>
+                <m:t>64</m:t>
+              </m:r>
+              <m:r>
+                <w:rPr>
+                  <w:rFonts w:ascii="Cambria Math" w:hAnsi="Cambria Math"/>
+                </w:rPr>
+                <m:t>/(10^5))</m:t>
               </m:r>
             </m:num>
             <m:den>
@@ -288,7 +347,19 @@
                 <w:rPr>
                   <w:rFonts w:ascii="Cambria Math" w:hAnsi="Cambria Math"/>
                 </w:rPr>
-                <m:t>60+  (8/(10^5))</m:t>
+                <m:t>60+  (</m:t>
+              </m:r>
+              <m:r>
+                <w:rPr>
+                  <w:rFonts w:ascii="Cambria Math" w:hAnsi="Cambria Math"/>
+                </w:rPr>
+                <m:t>64</m:t>
+              </m:r>
+              <m:r>
+                <w:rPr>
+                  <w:rFonts w:ascii="Cambria Math" w:hAnsi="Cambria Math"/>
+                </w:rPr>
+                <m:t>/(10^5))</m:t>
               </m:r>
             </m:den>
           </m:f>
@@ -296,10 +367,24 @@
             <w:rPr>
               <w:rFonts w:ascii="Cambria Math" w:hAnsi="Cambria Math"/>
             </w:rPr>
-            <m:t xml:space="preserve">=0.00006666  </m:t>
+            <m:t>=0.</m:t>
+          </m:r>
+          <m:r>
+            <w:rPr>
+              <w:rFonts w:ascii="Cambria Math" w:hAnsi="Cambria Math"/>
+            </w:rPr>
+            <m:t>000533</m:t>
+          </m:r>
+          <m:r>
+            <w:rPr>
+              <w:rFonts w:ascii="Cambria Math" w:hAnsi="Cambria Math"/>
+            </w:rPr>
+            <m:t xml:space="preserve">  </m:t>
           </m:r>
         </m:oMath>
       </m:oMathPara>
+      <w:bookmarkStart w:id="0" w:name="_GoBack"/>
+      <w:bookmarkEnd w:id="0"/>
     </w:p>
     <w:p>
       <w:pPr>
@@ -1019,6 +1104,7 @@
       <w:pPr>
         <w:bidi/>
         <w:rPr>
+          <w:rFonts w:hint="cs"/>
           <w:rtl/>
         </w:rPr>
       </w:pPr>
@@ -1053,9 +1139,74 @@
           <w:rFonts w:hint="cs"/>
           <w:rtl/>
         </w:rPr>
+        <w:t>.</w:t>
+      </w:r>
+      <w:r>
+        <w:rPr>
+          <w:rtl/>
+        </w:rPr>
         <w:t xml:space="preserve"> </w:t>
       </w:r>
       <w:r>
+        <w:rPr>
+          <w:rtl/>
+        </w:rPr>
+        <w:br/>
+      </w:r>
+      <w:r>
+        <w:rPr>
+          <w:rFonts w:hint="cs"/>
+          <w:rtl/>
+        </w:rPr>
+        <w:t xml:space="preserve">קצב השליחה הוא </w:t>
+      </w:r>
+      <w:r>
+        <w:t>15*(10^6)</w:t>
+      </w:r>
+      <w:r>
+        <w:rPr>
+          <w:rFonts w:hint="cs"/>
+          <w:rtl/>
+        </w:rPr>
+        <w:t xml:space="preserve"> ביטים לשניה.</w:t>
+      </w:r>
+      <w:r>
+        <w:rPr>
+          <w:rtl/>
+        </w:rPr>
+        <w:br/>
+      </w:r>
+      <w:r>
+        <w:rPr>
+          <w:rtl/>
+        </w:rPr>
+        <w:br/>
+      </w:r>
+      <w:r>
+        <w:rPr>
+          <w:rFonts w:hint="cs"/>
+          <w:rtl/>
+        </w:rPr>
+        <w:t xml:space="preserve">1) </w:t>
+      </w:r>
+      <w:r>
+        <w:rPr>
+          <w:rFonts w:hint="cs"/>
+          <w:rtl/>
+        </w:rPr>
+        <w:t xml:space="preserve">אנו מעונינים לשלוח </w:t>
+      </w:r>
+      <w:r>
+        <w:t xml:space="preserve"> 2^32</w:t>
+      </w:r>
+      <w:r>
+        <w:rPr>
+          <w:rFonts w:hint="cs"/>
+          <w:rtl/>
+        </w:rPr>
+        <w:t xml:space="preserve"> בתים </w:t>
+      </w:r>
+      <w:r>
         <w:sym w:font="Wingdings" w:char="F0E7"/>
       </w:r>
       <w:r>
@@ -1063,10 +1214,277 @@
           <w:rFonts w:hint="cs"/>
           <w:rtl/>
         </w:rPr>
+        <w:t xml:space="preserve"> כמות הפקטות שעלינו לשלוח היא </w:t>
+      </w:r>
+      <w:r>
+        <w:t>2^32 / 1424</w:t>
+      </w:r>
+      <w:r>
+        <w:rPr>
+          <w:rFonts w:hint="cs"/>
+          <w:rtl/>
+        </w:rPr>
         <w:t xml:space="preserve"> </w:t>
       </w:r>
       <w:r>
-        <w:t>1424*8</w:t>
+        <w:rPr>
+          <w:rFonts w:hint="cs"/>
+          <w:rtl/>
+        </w:rPr>
+        <w:t>=</w:t>
+      </w:r>
+      <w:r>
+        <w:rPr>
+          <w:rFonts w:hint="cs"/>
+          <w:rtl/>
+        </w:rPr>
+        <w:t xml:space="preserve"> </w:t>
+      </w:r>
+      <w:r>
+        <w:rPr>
+          <w:color w:val="833C0B" w:themeColor="accent2" w:themeShade="80"/>
+        </w:rPr>
+        <w:t>301612</w:t>
+      </w:r>
+      <w:r>
+        <w:rPr>
+          <w:color w:val="833C0B" w:themeColor="accent2" w:themeShade="80"/>
+        </w:rPr>
+        <w:t>8</w:t>
+      </w:r>
+      <w:r>
+        <w:rPr>
+          <w:color w:val="833C0B" w:themeColor="accent2" w:themeShade="80"/>
+        </w:rPr>
+        <w:t xml:space="preserve"> </w:t>
+      </w:r>
+      <w:r>
+        <w:rPr>
+          <w:rFonts w:hint="cs"/>
+          <w:color w:val="833C0B" w:themeColor="accent2" w:themeShade="80"/>
+          <w:rtl/>
+        </w:rPr>
+        <w:t xml:space="preserve"> </w:t>
+      </w:r>
+      <w:r>
+        <w:rPr>
+          <w:rFonts w:hint="cs"/>
+          <w:color w:val="833C0B" w:themeColor="accent2" w:themeShade="80"/>
+          <w:rtl/>
+        </w:rPr>
+        <w:t xml:space="preserve">פקטות "מלאות" </w:t>
+      </w:r>
+      <w:r>
+        <w:rPr>
+          <w:rFonts w:hint="cs"/>
+          <w:rtl/>
+        </w:rPr>
+        <w:t xml:space="preserve">עם 1424 בתים של מידע, ועוד פקטה אחת עם </w:t>
+      </w:r>
+      <w:r>
+        <w:t>1024</w:t>
+      </w:r>
+      <w:r>
+        <w:rPr>
+          <w:rFonts w:hint="cs"/>
+          <w:rtl/>
+        </w:rPr>
+        <w:t xml:space="preserve"> בתים של מידע</w:t>
+      </w:r>
+      <w:r>
+        <w:rPr>
+          <w:rFonts w:hint="cs"/>
+          <w:rtl/>
+        </w:rPr>
+        <w:t>.</w:t>
+      </w:r>
+      <w:r>
+        <w:rPr>
+          <w:rtl/>
+        </w:rPr>
+        <w:br/>
+      </w:r>
+      <w:r>
+        <w:rPr>
+          <w:rtl/>
+        </w:rPr>
+        <w:br/>
+      </w:r>
+      <w:r>
+        <w:rPr>
+          <w:rFonts w:hint="cs"/>
+          <w:rtl/>
+        </w:rPr>
+        <w:t xml:space="preserve">2) </w:t>
+      </w:r>
+      <w:r>
+        <w:rPr>
+          <w:rFonts w:hint="cs"/>
+          <w:rtl/>
+        </w:rPr>
+        <w:t xml:space="preserve">גודל </w:t>
+      </w:r>
+      <w:r>
+        <w:rPr>
+          <w:rFonts w:hint="cs"/>
+          <w:color w:val="FF0000"/>
+          <w:rtl/>
+        </w:rPr>
+        <w:t xml:space="preserve">פקטה "מלאה" </w:t>
+      </w:r>
+      <w:r>
+        <w:rPr>
+          <w:rFonts w:hint="cs"/>
+          <w:rtl/>
+        </w:rPr>
+        <w:t xml:space="preserve">בביטים הינו </w:t>
+      </w:r>
+      <w:r>
+        <w:t>1514*8 = 12112</w:t>
+      </w:r>
+      <w:r>
+        <w:rPr>
+          <w:rFonts w:hint="cs"/>
+          <w:rtl/>
+        </w:rPr>
+        <w:t>, ו</w:t>
+      </w:r>
+      <w:r>
+        <w:rPr>
+          <w:rFonts w:hint="cs"/>
+          <w:color w:val="FF0000"/>
+          <w:rtl/>
+        </w:rPr>
+        <w:t>שליחתה</w:t>
+      </w:r>
+      <w:r>
+        <w:rPr>
+          <w:rFonts w:hint="cs"/>
+          <w:rtl/>
+        </w:rPr>
+        <w:t xml:space="preserve"> </w:t>
+      </w:r>
+      <w:r>
+        <w:rPr>
+          <w:rFonts w:hint="cs"/>
+          <w:rtl/>
+        </w:rPr>
+        <w:t>לוקח</w:t>
+      </w:r>
+      <w:r>
+        <w:rPr>
+          <w:rFonts w:hint="cs"/>
+          <w:rtl/>
+        </w:rPr>
+        <w:t>ת</w:t>
+      </w:r>
+      <w:r>
+        <w:rPr>
+          <w:rFonts w:hint="cs"/>
+          <w:rtl/>
+        </w:rPr>
+        <w:t xml:space="preserve"> לנו </w:t>
+      </w:r>
+      <w:r>
+        <w:t>12112</w:t>
+      </w:r>
+      <w:r>
+        <w:t xml:space="preserve"> </w:t>
+      </w:r>
+      <w:r>
+        <w:t>/ (15*10^6)</w:t>
+      </w:r>
+      <w:r>
+        <w:rPr>
+          <w:rFonts w:hint="cs"/>
+          <w:rtl/>
+        </w:rPr>
+        <w:t xml:space="preserve"> שניות </w:t>
+      </w:r>
+      <w:r>
+        <w:t xml:space="preserve">= </w:t>
+      </w:r>
+      <w:r>
+        <w:rPr>
+          <w:rFonts w:hint="cs"/>
+          <w:rtl/>
+        </w:rPr>
+        <w:t xml:space="preserve"> </w:t>
+      </w:r>
+      <w:r>
+        <w:rPr>
+          <w:color w:val="FF0000"/>
+        </w:rPr>
+        <w:t>0.000</w:t>
+      </w:r>
+      <w:r>
+        <w:rPr>
+          <w:color w:val="FF0000"/>
+        </w:rPr>
+        <w:t>807</w:t>
+      </w:r>
+      <w:r>
+        <w:rPr>
+          <w:rFonts w:hint="cs"/>
+          <w:rtl/>
+        </w:rPr>
+        <w:t xml:space="preserve"> שניות. </w:t>
+      </w:r>
+      <w:r>
+        <w:rPr>
+          <w:rFonts w:hint="cs"/>
+          <w:color w:val="538135" w:themeColor="accent6" w:themeShade="BF"/>
+          <w:rtl/>
+        </w:rPr>
+        <w:t xml:space="preserve">הפקטה החלקית </w:t>
+      </w:r>
+      <w:r>
+        <w:rPr>
+          <w:rFonts w:hint="cs"/>
+          <w:rtl/>
+        </w:rPr>
+        <w:t>שג</w:t>
+      </w:r>
+      <w:r>
+        <w:rPr>
+          <w:rFonts w:hint="cs"/>
+          <w:rtl/>
+        </w:rPr>
+        <w:t>וד</w:t>
+      </w:r>
+      <w:r>
+        <w:rPr>
+          <w:rFonts w:hint="cs"/>
+          <w:rtl/>
+        </w:rPr>
+        <w:t>לה</w:t>
+      </w:r>
+      <w:r>
+        <w:rPr>
+          <w:rFonts w:hint="cs"/>
+          <w:rtl/>
+        </w:rPr>
+        <w:t xml:space="preserve"> בביטים עם ה</w:t>
+      </w:r>
+      <w:r>
+        <w:t>header</w:t>
+      </w:r>
+      <w:r>
+        <w:rPr>
+          <w:rFonts w:hint="cs"/>
+          <w:rtl/>
+        </w:rPr>
+        <w:t>ים הוא</w:t>
+      </w:r>
+      <w:r>
+        <w:rPr>
+          <w:rFonts w:hint="cs"/>
+          <w:rtl/>
+        </w:rPr>
+        <w:t xml:space="preserve">  </w:t>
+      </w:r>
+      <w:r>
+        <w:t>1114 * 8</w:t>
       </w:r>
       <w:r>
         <w:rPr>
@@ -1076,83 +1494,36 @@
         <w:t xml:space="preserve"> = </w:t>
       </w:r>
       <w:r>
-        <w:t>11392</w:t>
-      </w:r>
-      <w:r>
-        <w:rPr>
-          <w:rFonts w:hint="cs"/>
-          <w:rtl/>
-        </w:rPr>
-        <w:t xml:space="preserve"> </w:t>
-      </w:r>
-      <w:r>
-        <w:t xml:space="preserve"> </w:t>
-      </w:r>
-      <w:r>
-        <w:rPr>
-          <w:rFonts w:hint="cs"/>
-          <w:rtl/>
-        </w:rPr>
-        <w:t>ביטים.</w:t>
-      </w:r>
-      <w:r>
-        <w:rPr>
-          <w:rtl/>
-        </w:rPr>
-        <w:br/>
-      </w:r>
-      <w:r>
-        <w:rPr>
-          <w:rFonts w:hint="cs"/>
-          <w:rtl/>
-        </w:rPr>
-        <w:t xml:space="preserve">קצב השליחה הוא </w:t>
-      </w:r>
-      <w:r>
-        <w:t>15*(10^6)</w:t>
-      </w:r>
-      <w:r>
-        <w:rPr>
-          <w:rFonts w:hint="cs"/>
-          <w:rtl/>
-        </w:rPr>
-        <w:t xml:space="preserve"> ביטים לשניה.</w:t>
-      </w:r>
-      <w:r>
-        <w:rPr>
-          <w:rtl/>
-        </w:rPr>
-        <w:br/>
-      </w:r>
-      <w:r>
-        <w:rPr>
-          <w:rFonts w:hint="cs"/>
-          <w:rtl/>
-        </w:rPr>
-        <w:t xml:space="preserve">1) סה"כ לוקח לנו לשלוח פקטה אחת </w:t>
-      </w:r>
-      <w:r>
-        <w:t>11392 / (15*10^6)</w:t>
-      </w:r>
-      <w:r>
-        <w:rPr>
-          <w:rFonts w:hint="cs"/>
-          <w:rtl/>
-        </w:rPr>
-        <w:t xml:space="preserve"> שניות </w:t>
-      </w:r>
-      <w:r>
-        <w:sym w:font="Wingdings" w:char="F0E7"/>
-      </w:r>
-      <w:r>
-        <w:rPr>
-          <w:rFonts w:hint="cs"/>
-          <w:rtl/>
-        </w:rPr>
-        <w:t xml:space="preserve"> </w:t>
-      </w:r>
-      <w:r>
-        <w:t>0.000759</w:t>
+        <w:t>8192</w:t>
+      </w:r>
+      <w:r>
+        <w:rPr>
+          <w:rFonts w:hint="cs"/>
+          <w:rtl/>
+        </w:rPr>
+        <w:t xml:space="preserve"> יקח לשלוח </w:t>
+      </w:r>
+      <w:r>
+        <w:t>8192</w:t>
+      </w:r>
+      <w:r>
+        <w:t>/</w:t>
+      </w:r>
+      <w:r>
+        <w:t>(15*10^6)</w:t>
+      </w:r>
+      <w:r>
+        <w:rPr>
+          <w:rFonts w:hint="cs"/>
+          <w:rtl/>
+        </w:rPr>
+        <w:t xml:space="preserve"> = </w:t>
+      </w:r>
+      <w:r>
+        <w:rPr>
+          <w:color w:val="538135" w:themeColor="accent6" w:themeShade="BF"/>
+        </w:rPr>
+        <w:t>0.000546</w:t>
       </w:r>
       <w:r>
         <w:rPr>
@@ -1160,69 +1531,6 @@
           <w:rtl/>
         </w:rPr>
         <w:t xml:space="preserve"> שניות.</w:t>
-      </w:r>
-      <w:r>
-        <w:rPr>
-          <w:rtl/>
-        </w:rPr>
-        <w:br/>
-      </w:r>
-      <w:r>
-        <w:rPr>
-          <w:rFonts w:hint="cs"/>
-          <w:rtl/>
-        </w:rPr>
-        <w:t xml:space="preserve">2) אנו מעונינים לשלוח </w:t>
-      </w:r>
-      <w:r>
-        <w:t xml:space="preserve"> 2^32</w:t>
-      </w:r>
-      <w:r>
-        <w:rPr>
-          <w:rFonts w:hint="cs"/>
-          <w:rtl/>
-        </w:rPr>
-        <w:t xml:space="preserve"> בתים </w:t>
-      </w:r>
-      <w:r>
-        <w:sym w:font="Wingdings" w:char="F0E7"/>
-      </w:r>
-      <w:r>
-        <w:rPr>
-          <w:rFonts w:hint="cs"/>
-          <w:rtl/>
-        </w:rPr>
-        <w:t xml:space="preserve"> כמות הפקטות שעלינו לשלוח היא </w:t>
-      </w:r>
-      <w:r>
-        <w:t>2^32 / 1424</w:t>
-      </w:r>
-      <w:r>
-        <w:rPr>
-          <w:rFonts w:hint="cs"/>
-          <w:rtl/>
-        </w:rPr>
-        <w:t xml:space="preserve"> = </w:t>
-      </w:r>
-      <w:r>
-        <w:t xml:space="preserve">3016129 </w:t>
-      </w:r>
-      <w:r>
-        <w:rPr>
-          <w:rFonts w:hint="cs"/>
-          <w:rtl/>
-        </w:rPr>
-        <w:t xml:space="preserve"> (עיגול למעלה, לא ניתן לשלוח </w:t>
-      </w:r>
-      <w:r>
-        <w:t>0.7</w:t>
-      </w:r>
-      <w:r>
-        <w:rPr>
-          <w:rFonts w:hint="cs"/>
-          <w:rtl/>
-        </w:rPr>
-        <w:t xml:space="preserve"> פקטה)</w:t>
       </w:r>
     </w:p>
     <w:p>
@@ -1233,14 +1541,8 @@
         </w:rPr>
       </w:pPr>
       <w:r>
-        <w:rPr>
-          <w:rFonts w:hint="cs"/>
-          <w:rtl/>
-        </w:rPr>
-        <w:t xml:space="preserve">לכן משך הזמן שיקח לנו הוא  </w:t>
-      </w:r>
-      <w:r>
-        <w:t>0.000759</w:t>
+        <w:lastRenderedPageBreak/>
+        <w:sym w:font="Wingdings" w:char="F0E7"/>
       </w:r>
       <w:r>
         <w:rPr>
@@ -1250,24 +1552,151 @@
         <w:t xml:space="preserve"> </w:t>
       </w:r>
       <w:r>
-        <w:t xml:space="preserve">3016129 * </w:t>
-      </w:r>
-      <w:r>
-        <w:rPr>
-          <w:rFonts w:hint="cs"/>
-          <w:rtl/>
-        </w:rPr>
-        <w:t xml:space="preserve"> = </w:t>
-      </w:r>
-      <w:r>
-        <w:t>2289.24</w:t>
-      </w:r>
-      <w:r>
-        <w:rPr>
-          <w:rFonts w:hint="cs"/>
-          <w:rtl/>
-        </w:rPr>
-        <w:t xml:space="preserve"> שניות = 38 דקות.</w:t>
+        <w:rPr>
+          <w:rFonts w:hint="cs"/>
+          <w:rtl/>
+        </w:rPr>
+        <w:t xml:space="preserve"> משך הזמן שיקח לנו </w:t>
+      </w:r>
+      <w:r>
+        <w:rPr>
+          <w:rFonts w:hint="cs"/>
+          <w:rtl/>
+        </w:rPr>
+        <w:t xml:space="preserve">לשליחת כל הקובץ </w:t>
+      </w:r>
+      <w:r>
+        <w:rPr>
+          <w:rFonts w:hint="cs"/>
+          <w:rtl/>
+        </w:rPr>
+        <w:t>הוא</w:t>
+      </w:r>
+      <w:r>
+        <w:rPr>
+          <w:rFonts w:hint="cs"/>
+          <w:rtl/>
+        </w:rPr>
+        <w:t>:</w:t>
+      </w:r>
+      <w:r>
+        <w:rPr>
+          <w:rFonts w:hint="cs"/>
+          <w:rtl/>
+        </w:rPr>
+        <w:t xml:space="preserve">  </w:t>
+      </w:r>
+      <w:r>
+        <w:rPr>
+          <w:color w:val="FF0000"/>
+        </w:rPr>
+        <w:t>0.</w:t>
+      </w:r>
+      <w:r>
+        <w:rPr>
+          <w:color w:val="FF0000"/>
+        </w:rPr>
+        <w:t xml:space="preserve"> </w:t>
+      </w:r>
+      <w:r>
+        <w:rPr>
+          <w:color w:val="FF0000"/>
+        </w:rPr>
+        <w:t>000807</w:t>
+      </w:r>
+      <w:proofErr w:type="gramStart"/>
+      <w:r>
+        <w:t>)</w:t>
+      </w:r>
+      <w:r>
+        <w:rPr>
+          <w:rFonts w:hint="cs"/>
+          <w:rtl/>
+        </w:rPr>
+        <w:t xml:space="preserve"> </w:t>
+      </w:r>
+      <w:r>
+        <w:t xml:space="preserve"> </w:t>
+      </w:r>
+      <w:r>
+        <w:rPr>
+          <w:color w:val="833C0B" w:themeColor="accent2" w:themeShade="80"/>
+        </w:rPr>
+        <w:t>301612</w:t>
+      </w:r>
+      <w:r>
+        <w:rPr>
+          <w:color w:val="833C0B" w:themeColor="accent2" w:themeShade="80"/>
+        </w:rPr>
+        <w:t>8</w:t>
+      </w:r>
+      <w:proofErr w:type="gramEnd"/>
+      <w:r>
+        <w:rPr>
+          <w:color w:val="833C0B" w:themeColor="accent2" w:themeShade="80"/>
+        </w:rPr>
+        <w:t xml:space="preserve"> </w:t>
+      </w:r>
+      <w:r>
+        <w:t xml:space="preserve">* </w:t>
+      </w:r>
+      <w:r>
+        <w:rPr>
+          <w:rFonts w:hint="cs"/>
+          <w:rtl/>
+        </w:rPr>
+        <w:t>)</w:t>
+      </w:r>
+      <w:r>
+        <w:rPr>
+          <w:rFonts w:hint="cs"/>
+          <w:rtl/>
+        </w:rPr>
+        <w:t xml:space="preserve"> </w:t>
+      </w:r>
+      <w:r>
+        <w:rPr>
+          <w:rFonts w:hint="cs"/>
+          <w:rtl/>
+        </w:rPr>
+        <w:t xml:space="preserve">+ </w:t>
+      </w:r>
+      <w:r>
+        <w:rPr>
+          <w:color w:val="538135" w:themeColor="accent6" w:themeShade="BF"/>
+        </w:rPr>
+        <w:t>0.000546</w:t>
+      </w:r>
+      <w:r>
+        <w:rPr>
+          <w:rFonts w:hint="cs"/>
+          <w:rtl/>
+        </w:rPr>
+        <w:t xml:space="preserve"> </w:t>
+      </w:r>
+      <w:r>
+        <w:rPr>
+          <w:rFonts w:hint="cs"/>
+          <w:rtl/>
+        </w:rPr>
+        <w:t xml:space="preserve"> </w:t>
+      </w:r>
+      <w:r>
+        <w:rPr>
+          <w:rFonts w:hint="cs"/>
+          <w:rtl/>
+        </w:rPr>
+        <w:t xml:space="preserve">= </w:t>
+      </w:r>
+      <w:r>
+        <w:t>2434.016</w:t>
+      </w:r>
+      <w:r>
+        <w:rPr>
+          <w:rFonts w:hint="cs"/>
+          <w:rtl/>
+        </w:rPr>
+        <w:t xml:space="preserve"> שניות </w:t>
       </w:r>
     </w:p>
     <w:p>
@@ -1342,16 +1771,14 @@
         <w:pStyle w:val="Heading2"/>
         <w:bidi/>
         <w:rPr>
-          <w:rFonts w:hint="cs"/>
-          <w:rtl/>
-        </w:rPr>
-      </w:pPr>
-      <w:r>
-        <w:rPr>
-          <w:rFonts w:hint="cs"/>
-          <w:rtl/>
-        </w:rPr>
-        <w:lastRenderedPageBreak/>
+          <w:rtl/>
+        </w:rPr>
+      </w:pPr>
+      <w:r>
+        <w:rPr>
+          <w:rFonts w:hint="cs"/>
+          <w:rtl/>
+        </w:rPr>
         <w:t>שאלה 3</w:t>
       </w:r>
     </w:p>
@@ -1916,7 +2343,6 @@
       <w:pPr>
         <w:bidi/>
         <w:rPr>
-          <w:rFonts w:hint="cs"/>
           <w:rtl/>
         </w:rPr>
       </w:pPr>
@@ -2155,14 +2581,11 @@
         </w:rPr>
         <w:t>.</w:t>
       </w:r>
-      <w:bookmarkStart w:id="0" w:name="_GoBack"/>
-      <w:bookmarkEnd w:id="0"/>
     </w:p>
     <w:p>
       <w:pPr>
         <w:bidi/>
         <w:rPr>
-          <w:rFonts w:hint="cs"/>
           <w:rtl/>
         </w:rPr>
       </w:pPr>

</xml_diff>

<commit_message>
fixed Q2 (again) + more accurate explanations in Q3
</commit_message>
<xml_diff>
--- a/Ex5/ans_theo_4.docx
+++ b/Ex5/ans_theo_4.docx
@@ -53,6 +53,8 @@
         </w:rPr>
         <w:t>שאלה 1</w:t>
       </w:r>
+      <w:bookmarkStart w:id="0" w:name="_GoBack"/>
+      <w:bookmarkEnd w:id="0"/>
     </w:p>
     <w:p>
       <w:pPr>
@@ -98,14 +100,7 @@
           <w:rFonts w:hint="cs"/>
           <w:rtl/>
         </w:rPr>
-        <w:t xml:space="preserve"> </w:t>
-      </w:r>
-      <w:r>
-        <w:rPr>
-          <w:rFonts w:hint="cs"/>
-          <w:rtl/>
-        </w:rPr>
-        <w:t xml:space="preserve">= </w:t>
+        <w:t xml:space="preserve"> = </w:t>
       </w:r>
       <w:r>
         <w:t>6400</w:t>
@@ -327,19 +322,7 @@
                 <w:rPr>
                   <w:rFonts w:ascii="Cambria Math" w:hAnsi="Cambria Math"/>
                 </w:rPr>
-                <m:t>50 * (</m:t>
-              </m:r>
-              <m:r>
-                <w:rPr>
-                  <w:rFonts w:ascii="Cambria Math" w:hAnsi="Cambria Math"/>
-                </w:rPr>
-                <m:t>64</m:t>
-              </m:r>
-              <m:r>
-                <w:rPr>
-                  <w:rFonts w:ascii="Cambria Math" w:hAnsi="Cambria Math"/>
-                </w:rPr>
-                <m:t>/(10^5))</m:t>
+                <m:t>50 * (64/(10^5))</m:t>
               </m:r>
             </m:num>
             <m:den>
@@ -347,19 +330,7 @@
                 <w:rPr>
                   <w:rFonts w:ascii="Cambria Math" w:hAnsi="Cambria Math"/>
                 </w:rPr>
-                <m:t>60+  (</m:t>
-              </m:r>
-              <m:r>
-                <w:rPr>
-                  <w:rFonts w:ascii="Cambria Math" w:hAnsi="Cambria Math"/>
-                </w:rPr>
-                <m:t>64</m:t>
-              </m:r>
-              <m:r>
-                <w:rPr>
-                  <w:rFonts w:ascii="Cambria Math" w:hAnsi="Cambria Math"/>
-                </w:rPr>
-                <m:t>/(10^5))</m:t>
+                <m:t>60+  (64/(10^5))</m:t>
               </m:r>
             </m:den>
           </m:f>
@@ -367,24 +338,10 @@
             <w:rPr>
               <w:rFonts w:ascii="Cambria Math" w:hAnsi="Cambria Math"/>
             </w:rPr>
-            <m:t>=0.</m:t>
-          </m:r>
-          <m:r>
-            <w:rPr>
-              <w:rFonts w:ascii="Cambria Math" w:hAnsi="Cambria Math"/>
-            </w:rPr>
-            <m:t>000533</m:t>
-          </m:r>
-          <m:r>
-            <w:rPr>
-              <w:rFonts w:ascii="Cambria Math" w:hAnsi="Cambria Math"/>
-            </w:rPr>
-            <m:t xml:space="preserve">  </m:t>
+            <m:t xml:space="preserve">=0.000533  </m:t>
           </m:r>
         </m:oMath>
       </m:oMathPara>
-      <w:bookmarkStart w:id="0" w:name="_GoBack"/>
-      <w:bookmarkEnd w:id="0"/>
     </w:p>
     <w:p>
       <w:pPr>
@@ -1104,17 +1061,9 @@
       <w:pPr>
         <w:bidi/>
         <w:rPr>
-          <w:rFonts w:hint="cs"/>
-          <w:rtl/>
-        </w:rPr>
-      </w:pPr>
-      <w:r>
-        <w:rPr>
-          <w:rFonts w:hint="cs"/>
-          <w:rtl/>
-        </w:rPr>
-        <w:t xml:space="preserve">בעקבות </w:t>
-      </w:r>
+          <w:rtl/>
+        </w:rPr>
+      </w:pPr>
       <w:r>
         <w:rPr>
           <w:rFonts w:hint="cs"/>
@@ -1129,10 +1078,216 @@
           <w:rFonts w:hint="cs"/>
           <w:rtl/>
         </w:rPr>
-        <w:t xml:space="preserve">, מספר הבתים שנותרים למידע בפקטה הוא </w:t>
-      </w:r>
-      <w:r>
-        <w:t>1514-90= 1424</w:t>
+        <w:t>, וגודל ה</w:t>
+      </w:r>
+      <w:r>
+        <w:t>header</w:t>
+      </w:r>
+      <w:r>
+        <w:rPr>
+          <w:rFonts w:hint="cs"/>
+          <w:rtl/>
+        </w:rPr>
+        <w:t xml:space="preserve"> הוא </w:t>
+      </w:r>
+      <w:r>
+        <w:t>90</w:t>
+      </w:r>
+      <w:r>
+        <w:rPr>
+          <w:rFonts w:hint="cs"/>
+          <w:rtl/>
+        </w:rPr>
+        <w:t xml:space="preserve"> </w:t>
+      </w:r>
+      <w:r>
+        <w:sym w:font="Wingdings" w:char="F0E7"/>
+      </w:r>
+      <w:r>
+        <w:rPr>
+          <w:rFonts w:hint="cs"/>
+          <w:rtl/>
+        </w:rPr>
+        <w:t xml:space="preserve"> גודל פקטה "מלאה</w:t>
+      </w:r>
+      <w:proofErr w:type="gramStart"/>
+      <w:r>
+        <w:rPr>
+          <w:rFonts w:hint="cs"/>
+          <w:rtl/>
+        </w:rPr>
+        <w:t xml:space="preserve">" </w:t>
+      </w:r>
+      <w:r>
+        <w:rPr>
+          <w:rtl/>
+        </w:rPr>
+        <w:t xml:space="preserve"> </w:t>
+      </w:r>
+      <w:r>
+        <w:rPr>
+          <w:rFonts w:hint="cs"/>
+          <w:rtl/>
+        </w:rPr>
+        <w:t>הוא</w:t>
+      </w:r>
+      <w:proofErr w:type="gramEnd"/>
+      <w:r>
+        <w:rPr>
+          <w:rFonts w:hint="cs"/>
+          <w:rtl/>
+        </w:rPr>
+        <w:t xml:space="preserve"> </w:t>
+      </w:r>
+      <w:r>
+        <w:t>90+1514 = 1604</w:t>
+      </w:r>
+      <w:r>
+        <w:rPr>
+          <w:rtl/>
+        </w:rPr>
+        <w:br/>
+      </w:r>
+      <w:r>
+        <w:rPr>
+          <w:rFonts w:hint="cs"/>
+          <w:rtl/>
+        </w:rPr>
+        <w:t xml:space="preserve">קצב השליחה הוא </w:t>
+      </w:r>
+      <w:r>
+        <w:t>15*(10^6)</w:t>
+      </w:r>
+      <w:r>
+        <w:rPr>
+          <w:rFonts w:hint="cs"/>
+          <w:rtl/>
+        </w:rPr>
+        <w:t xml:space="preserve"> ביטים לשניה.</w:t>
+      </w:r>
+      <w:r>
+        <w:rPr>
+          <w:rtl/>
+        </w:rPr>
+        <w:br/>
+      </w:r>
+      <w:r>
+        <w:rPr>
+          <w:rtl/>
+        </w:rPr>
+        <w:br/>
+      </w:r>
+      <w:r>
+        <w:rPr>
+          <w:rFonts w:hint="cs"/>
+          <w:rtl/>
+        </w:rPr>
+        <w:t xml:space="preserve">1) </w:t>
+      </w:r>
+      <w:r>
+        <w:rPr>
+          <w:rFonts w:hint="cs"/>
+          <w:rtl/>
+        </w:rPr>
+        <w:t xml:space="preserve">אנו מעונינים לשלוח </w:t>
+      </w:r>
+      <w:r>
+        <w:t xml:space="preserve"> 2^32</w:t>
+      </w:r>
+      <w:r>
+        <w:rPr>
+          <w:rFonts w:hint="cs"/>
+          <w:rtl/>
+        </w:rPr>
+        <w:t xml:space="preserve"> בתים </w:t>
+      </w:r>
+      <w:r>
+        <w:sym w:font="Wingdings" w:char="F0E7"/>
+      </w:r>
+      <w:r>
+        <w:rPr>
+          <w:rFonts w:hint="cs"/>
+          <w:rtl/>
+        </w:rPr>
+        <w:t xml:space="preserve"> כמות הפקטות שעלינו לשלוח היא </w:t>
+      </w:r>
+      <w:r>
+        <w:t>2^32 / 1</w:t>
+      </w:r>
+      <w:r>
+        <w:t>514</w:t>
+      </w:r>
+      <w:r>
+        <w:rPr>
+          <w:rFonts w:hint="cs"/>
+          <w:rtl/>
+        </w:rPr>
+        <w:t xml:space="preserve"> </w:t>
+      </w:r>
+      <w:r>
+        <w:rPr>
+          <w:rFonts w:hint="cs"/>
+          <w:rtl/>
+        </w:rPr>
+        <w:t>=</w:t>
+      </w:r>
+      <w:r>
+        <w:rPr>
+          <w:rFonts w:hint="cs"/>
+          <w:rtl/>
+        </w:rPr>
+        <w:t xml:space="preserve"> </w:t>
+      </w:r>
+      <w:r>
+        <w:rPr>
+          <w:color w:val="833C0B" w:themeColor="accent2" w:themeShade="80"/>
+        </w:rPr>
+        <w:t>2,836,834</w:t>
+      </w:r>
+      <w:r>
+        <w:rPr>
+          <w:color w:val="833C0B" w:themeColor="accent2" w:themeShade="80"/>
+        </w:rPr>
+        <w:t xml:space="preserve"> </w:t>
+      </w:r>
+      <w:r>
+        <w:rPr>
+          <w:rFonts w:hint="cs"/>
+          <w:color w:val="833C0B" w:themeColor="accent2" w:themeShade="80"/>
+          <w:rtl/>
+        </w:rPr>
+        <w:t xml:space="preserve"> פקטות "מלאות" </w:t>
+      </w:r>
+      <w:r>
+        <w:rPr>
+          <w:rFonts w:hint="cs"/>
+          <w:rtl/>
+        </w:rPr>
+        <w:t>עם 1</w:t>
+      </w:r>
+      <w:r>
+        <w:rPr>
+          <w:rFonts w:hint="cs"/>
+          <w:rtl/>
+        </w:rPr>
+        <w:t>514</w:t>
+      </w:r>
+      <w:r>
+        <w:rPr>
+          <w:rFonts w:hint="cs"/>
+          <w:rtl/>
+        </w:rPr>
+        <w:t xml:space="preserve"> בתים של מידע, ועוד פקטה אחת עם </w:t>
+      </w:r>
+      <w:r>
+        <w:t>620</w:t>
+      </w:r>
+      <w:r>
+        <w:rPr>
+          <w:rFonts w:hint="cs"/>
+          <w:rtl/>
+        </w:rPr>
+        <w:t xml:space="preserve"> בתים של מידע</w:t>
       </w:r>
       <w:r>
         <w:rPr>
@@ -1145,79 +1300,116 @@
         <w:rPr>
           <w:rtl/>
         </w:rPr>
+        <w:br/>
+      </w:r>
+      <w:r>
+        <w:rPr>
+          <w:rtl/>
+        </w:rPr>
+        <w:br/>
+      </w:r>
+      <w:r>
+        <w:rPr>
+          <w:rFonts w:hint="cs"/>
+          <w:rtl/>
+        </w:rPr>
+        <w:t xml:space="preserve">2) </w:t>
+      </w:r>
+      <w:r>
+        <w:rPr>
+          <w:rFonts w:hint="cs"/>
+          <w:rtl/>
+        </w:rPr>
+        <w:t xml:space="preserve">גודל </w:t>
+      </w:r>
+      <w:r>
+        <w:rPr>
+          <w:rFonts w:hint="cs"/>
+          <w:color w:val="FF0000"/>
+          <w:rtl/>
+        </w:rPr>
+        <w:t xml:space="preserve">פקטה "מלאה" </w:t>
+      </w:r>
+      <w:r>
+        <w:rPr>
+          <w:rFonts w:hint="cs"/>
+          <w:rtl/>
+        </w:rPr>
+        <w:t xml:space="preserve">בביטים הינו </w:t>
+      </w:r>
+      <w:r>
+        <w:t>1604</w:t>
+      </w:r>
+      <w:r>
+        <w:t>*8 = 12</w:t>
+      </w:r>
+      <w:r>
+        <w:t>,832</w:t>
+      </w:r>
+      <w:r>
+        <w:rPr>
+          <w:rFonts w:hint="cs"/>
+          <w:rtl/>
+        </w:rPr>
+        <w:t>, ו</w:t>
+      </w:r>
+      <w:r>
+        <w:rPr>
+          <w:rFonts w:hint="cs"/>
+          <w:color w:val="FF0000"/>
+          <w:rtl/>
+        </w:rPr>
+        <w:t>שליחתה</w:t>
+      </w:r>
+      <w:r>
+        <w:rPr>
+          <w:rFonts w:hint="cs"/>
+          <w:rtl/>
+        </w:rPr>
         <w:t xml:space="preserve"> </w:t>
       </w:r>
       <w:r>
         <w:rPr>
-          <w:rtl/>
-        </w:rPr>
-        <w:br/>
-      </w:r>
-      <w:r>
-        <w:rPr>
-          <w:rFonts w:hint="cs"/>
-          <w:rtl/>
-        </w:rPr>
-        <w:t xml:space="preserve">קצב השליחה הוא </w:t>
-      </w:r>
-      <w:r>
-        <w:t>15*(10^6)</w:t>
-      </w:r>
-      <w:r>
-        <w:rPr>
-          <w:rFonts w:hint="cs"/>
-          <w:rtl/>
-        </w:rPr>
-        <w:t xml:space="preserve"> ביטים לשניה.</w:t>
-      </w:r>
-      <w:r>
-        <w:rPr>
-          <w:rtl/>
-        </w:rPr>
-        <w:br/>
-      </w:r>
-      <w:r>
-        <w:rPr>
-          <w:rtl/>
-        </w:rPr>
-        <w:br/>
-      </w:r>
-      <w:r>
-        <w:rPr>
-          <w:rFonts w:hint="cs"/>
-          <w:rtl/>
-        </w:rPr>
-        <w:t xml:space="preserve">1) </w:t>
-      </w:r>
-      <w:r>
-        <w:rPr>
-          <w:rFonts w:hint="cs"/>
-          <w:rtl/>
-        </w:rPr>
-        <w:t xml:space="preserve">אנו מעונינים לשלוח </w:t>
-      </w:r>
-      <w:r>
-        <w:t xml:space="preserve"> 2^32</w:t>
-      </w:r>
-      <w:r>
-        <w:rPr>
-          <w:rFonts w:hint="cs"/>
-          <w:rtl/>
-        </w:rPr>
-        <w:t xml:space="preserve"> בתים </w:t>
-      </w:r>
-      <w:r>
-        <w:sym w:font="Wingdings" w:char="F0E7"/>
-      </w:r>
-      <w:r>
-        <w:rPr>
-          <w:rFonts w:hint="cs"/>
-          <w:rtl/>
-        </w:rPr>
-        <w:t xml:space="preserve"> כמות הפקטות שעלינו לשלוח היא </w:t>
-      </w:r>
-      <w:r>
-        <w:t>2^32 / 1424</w:t>
+          <w:rFonts w:hint="cs"/>
+          <w:rtl/>
+        </w:rPr>
+        <w:t>לוקח</w:t>
+      </w:r>
+      <w:r>
+        <w:rPr>
+          <w:rFonts w:hint="cs"/>
+          <w:rtl/>
+        </w:rPr>
+        <w:t>ת</w:t>
+      </w:r>
+      <w:r>
+        <w:rPr>
+          <w:rFonts w:hint="cs"/>
+          <w:rtl/>
+        </w:rPr>
+        <w:t xml:space="preserve"> לנו </w:t>
+      </w:r>
+      <w:r>
+        <w:t>12</w:t>
+      </w:r>
+      <w:r>
+        <w:t>,</w:t>
+      </w:r>
+      <w:r>
+        <w:t>832</w:t>
+      </w:r>
+      <w:r>
+        <w:t>/ (15*10^6)</w:t>
+      </w:r>
+      <w:r>
+        <w:rPr>
+          <w:rFonts w:hint="cs"/>
+          <w:rtl/>
+        </w:rPr>
+        <w:t xml:space="preserve"> שניות </w:t>
+      </w:r>
+      <w:r>
+        <w:t xml:space="preserve">= </w:t>
       </w:r>
       <w:r>
         <w:rPr>
@@ -1228,302 +1420,129 @@
       </w:r>
       <w:r>
         <w:rPr>
-          <w:rFonts w:hint="cs"/>
-          <w:rtl/>
-        </w:rPr>
-        <w:t>=</w:t>
-      </w:r>
-      <w:r>
-        <w:rPr>
-          <w:rFonts w:hint="cs"/>
-          <w:rtl/>
-        </w:rPr>
-        <w:t xml:space="preserve"> </w:t>
-      </w:r>
-      <w:r>
-        <w:rPr>
-          <w:color w:val="833C0B" w:themeColor="accent2" w:themeShade="80"/>
-        </w:rPr>
-        <w:t>301612</w:t>
-      </w:r>
-      <w:r>
-        <w:rPr>
-          <w:color w:val="833C0B" w:themeColor="accent2" w:themeShade="80"/>
+          <w:color w:val="FF0000"/>
+        </w:rPr>
+        <w:t>0.000</w:t>
+      </w:r>
+      <w:r>
+        <w:rPr>
+          <w:color w:val="FF0000"/>
         </w:rPr>
         <w:t>8</w:t>
       </w:r>
       <w:r>
         <w:rPr>
-          <w:color w:val="833C0B" w:themeColor="accent2" w:themeShade="80"/>
-        </w:rPr>
-        <w:t xml:space="preserve"> </w:t>
-      </w:r>
-      <w:r>
-        <w:rPr>
-          <w:rFonts w:hint="cs"/>
-          <w:color w:val="833C0B" w:themeColor="accent2" w:themeShade="80"/>
-          <w:rtl/>
-        </w:rPr>
-        <w:t xml:space="preserve"> </w:t>
-      </w:r>
-      <w:r>
-        <w:rPr>
-          <w:rFonts w:hint="cs"/>
-          <w:color w:val="833C0B" w:themeColor="accent2" w:themeShade="80"/>
-          <w:rtl/>
-        </w:rPr>
-        <w:t xml:space="preserve">פקטות "מלאות" </w:t>
-      </w:r>
-      <w:r>
-        <w:rPr>
-          <w:rFonts w:hint="cs"/>
-          <w:rtl/>
-        </w:rPr>
-        <w:t xml:space="preserve">עם 1424 בתים של מידע, ועוד פקטה אחת עם </w:t>
-      </w:r>
-      <w:r>
-        <w:t>1024</w:t>
-      </w:r>
-      <w:r>
-        <w:rPr>
-          <w:rFonts w:hint="cs"/>
-          <w:rtl/>
-        </w:rPr>
-        <w:t xml:space="preserve"> בתים של מידע</w:t>
-      </w:r>
-      <w:r>
-        <w:rPr>
-          <w:rFonts w:hint="cs"/>
-          <w:rtl/>
-        </w:rPr>
-        <w:t>.</w:t>
-      </w:r>
-      <w:r>
-        <w:rPr>
-          <w:rtl/>
-        </w:rPr>
-        <w:br/>
-      </w:r>
-      <w:r>
-        <w:rPr>
-          <w:rtl/>
-        </w:rPr>
-        <w:br/>
-      </w:r>
-      <w:r>
-        <w:rPr>
-          <w:rFonts w:hint="cs"/>
-          <w:rtl/>
-        </w:rPr>
-        <w:t xml:space="preserve">2) </w:t>
-      </w:r>
-      <w:r>
-        <w:rPr>
-          <w:rFonts w:hint="cs"/>
-          <w:rtl/>
-        </w:rPr>
-        <w:t xml:space="preserve">גודל </w:t>
-      </w:r>
-      <w:r>
-        <w:rPr>
-          <w:rFonts w:hint="cs"/>
           <w:color w:val="FF0000"/>
-          <w:rtl/>
-        </w:rPr>
-        <w:t xml:space="preserve">פקטה "מלאה" </w:t>
-      </w:r>
-      <w:r>
-        <w:rPr>
-          <w:rFonts w:hint="cs"/>
-          <w:rtl/>
-        </w:rPr>
-        <w:t xml:space="preserve">בביטים הינו </w:t>
-      </w:r>
-      <w:r>
-        <w:t>1514*8 = 12112</w:t>
-      </w:r>
-      <w:r>
-        <w:rPr>
-          <w:rFonts w:hint="cs"/>
-          <w:rtl/>
-        </w:rPr>
-        <w:t>, ו</w:t>
-      </w:r>
-      <w:r>
-        <w:rPr>
-          <w:rFonts w:hint="cs"/>
-          <w:color w:val="FF0000"/>
-          <w:rtl/>
-        </w:rPr>
-        <w:t>שליחתה</w:t>
-      </w:r>
-      <w:r>
-        <w:rPr>
-          <w:rFonts w:hint="cs"/>
-          <w:rtl/>
-        </w:rPr>
-        <w:t xml:space="preserve"> </w:t>
-      </w:r>
-      <w:r>
-        <w:rPr>
-          <w:rFonts w:hint="cs"/>
-          <w:rtl/>
-        </w:rPr>
-        <w:t>לוקח</w:t>
-      </w:r>
-      <w:r>
-        <w:rPr>
-          <w:rFonts w:hint="cs"/>
-          <w:rtl/>
-        </w:rPr>
-        <w:t>ת</w:t>
-      </w:r>
-      <w:r>
-        <w:rPr>
-          <w:rFonts w:hint="cs"/>
-          <w:rtl/>
-        </w:rPr>
-        <w:t xml:space="preserve"> לנו </w:t>
-      </w:r>
-      <w:r>
-        <w:t>12112</w:t>
-      </w:r>
-      <w:r>
-        <w:t xml:space="preserve"> </w:t>
-      </w:r>
-      <w:r>
-        <w:t>/ (15*10^6)</w:t>
-      </w:r>
-      <w:r>
-        <w:rPr>
-          <w:rFonts w:hint="cs"/>
-          <w:rtl/>
-        </w:rPr>
-        <w:t xml:space="preserve"> שניות </w:t>
-      </w:r>
-      <w:r>
-        <w:t xml:space="preserve">= </w:t>
-      </w:r>
-      <w:r>
-        <w:rPr>
-          <w:rFonts w:hint="cs"/>
-          <w:rtl/>
-        </w:rPr>
-        <w:t xml:space="preserve"> </w:t>
-      </w:r>
-      <w:r>
-        <w:rPr>
-          <w:color w:val="FF0000"/>
+        </w:rPr>
+        <w:t>55</w:t>
+      </w:r>
+      <w:r>
+        <w:rPr>
+          <w:rFonts w:hint="cs"/>
+          <w:rtl/>
+        </w:rPr>
+        <w:t xml:space="preserve"> שניות. </w:t>
+      </w:r>
+      <w:r>
+        <w:rPr>
+          <w:rFonts w:hint="cs"/>
+          <w:color w:val="538135" w:themeColor="accent6" w:themeShade="BF"/>
+          <w:rtl/>
+        </w:rPr>
+        <w:t xml:space="preserve">הפקטה החלקית </w:t>
+      </w:r>
+      <w:r>
+        <w:rPr>
+          <w:rFonts w:hint="cs"/>
+          <w:rtl/>
+        </w:rPr>
+        <w:t>שג</w:t>
+      </w:r>
+      <w:r>
+        <w:rPr>
+          <w:rFonts w:hint="cs"/>
+          <w:rtl/>
+        </w:rPr>
+        <w:t>וד</w:t>
+      </w:r>
+      <w:r>
+        <w:rPr>
+          <w:rFonts w:hint="cs"/>
+          <w:rtl/>
+        </w:rPr>
+        <w:t>לה</w:t>
+      </w:r>
+      <w:r>
+        <w:rPr>
+          <w:rFonts w:hint="cs"/>
+          <w:rtl/>
+        </w:rPr>
+        <w:t xml:space="preserve"> בביטים עם ה</w:t>
+      </w:r>
+      <w:r>
+        <w:t>header</w:t>
+      </w:r>
+      <w:r>
+        <w:rPr>
+          <w:rFonts w:hint="cs"/>
+          <w:rtl/>
+        </w:rPr>
+        <w:t>ים הוא</w:t>
+      </w:r>
+      <w:r>
+        <w:rPr>
+          <w:rFonts w:hint="cs"/>
+          <w:rtl/>
+        </w:rPr>
+        <w:t xml:space="preserve">  </w:t>
+      </w:r>
+      <w:r>
+        <w:t>710</w:t>
+      </w:r>
+      <w:r>
+        <w:t xml:space="preserve"> * 8</w:t>
+      </w:r>
+      <w:r>
+        <w:rPr>
+          <w:rFonts w:hint="cs"/>
+          <w:rtl/>
+        </w:rPr>
+        <w:t xml:space="preserve"> = </w:t>
+      </w:r>
+      <w:r>
+        <w:t>5680</w:t>
+      </w:r>
+      <w:r>
+        <w:rPr>
+          <w:rFonts w:hint="cs"/>
+          <w:rtl/>
+        </w:rPr>
+        <w:t xml:space="preserve"> יקח לשלוח </w:t>
+      </w:r>
+      <w:r>
+        <w:t>5680</w:t>
+      </w:r>
+      <w:r>
+        <w:t>/(15*10^6)</w:t>
+      </w:r>
+      <w:r>
+        <w:rPr>
+          <w:rFonts w:hint="cs"/>
+          <w:rtl/>
+        </w:rPr>
+        <w:t xml:space="preserve"> = </w:t>
+      </w:r>
+      <w:r>
+        <w:rPr>
+          <w:color w:val="538135" w:themeColor="accent6" w:themeShade="BF"/>
         </w:rPr>
         <w:t>0.000</w:t>
       </w:r>
       <w:r>
         <w:rPr>
-          <w:color w:val="FF0000"/>
-        </w:rPr>
-        <w:t>807</w:t>
-      </w:r>
-      <w:r>
-        <w:rPr>
-          <w:rFonts w:hint="cs"/>
-          <w:rtl/>
-        </w:rPr>
-        <w:t xml:space="preserve"> שניות. </w:t>
-      </w:r>
-      <w:r>
-        <w:rPr>
-          <w:rFonts w:hint="cs"/>
           <w:color w:val="538135" w:themeColor="accent6" w:themeShade="BF"/>
-          <w:rtl/>
-        </w:rPr>
-        <w:t xml:space="preserve">הפקטה החלקית </w:t>
-      </w:r>
-      <w:r>
-        <w:rPr>
-          <w:rFonts w:hint="cs"/>
-          <w:rtl/>
-        </w:rPr>
-        <w:t>שג</w:t>
-      </w:r>
-      <w:r>
-        <w:rPr>
-          <w:rFonts w:hint="cs"/>
-          <w:rtl/>
-        </w:rPr>
-        <w:t>וד</w:t>
-      </w:r>
-      <w:r>
-        <w:rPr>
-          <w:rFonts w:hint="cs"/>
-          <w:rtl/>
-        </w:rPr>
-        <w:t>לה</w:t>
-      </w:r>
-      <w:r>
-        <w:rPr>
-          <w:rFonts w:hint="cs"/>
-          <w:rtl/>
-        </w:rPr>
-        <w:t xml:space="preserve"> בביטים עם ה</w:t>
-      </w:r>
-      <w:r>
-        <w:t>header</w:t>
-      </w:r>
-      <w:r>
-        <w:rPr>
-          <w:rFonts w:hint="cs"/>
-          <w:rtl/>
-        </w:rPr>
-        <w:t>ים הוא</w:t>
-      </w:r>
-      <w:r>
-        <w:rPr>
-          <w:rFonts w:hint="cs"/>
-          <w:rtl/>
-        </w:rPr>
-        <w:t xml:space="preserve">  </w:t>
-      </w:r>
-      <w:r>
-        <w:t>1114 * 8</w:t>
-      </w:r>
-      <w:r>
-        <w:rPr>
-          <w:rFonts w:hint="cs"/>
-          <w:rtl/>
-        </w:rPr>
-        <w:t xml:space="preserve"> = </w:t>
-      </w:r>
-      <w:r>
-        <w:t>8192</w:t>
-      </w:r>
-      <w:r>
-        <w:rPr>
-          <w:rFonts w:hint="cs"/>
-          <w:rtl/>
-        </w:rPr>
-        <w:t xml:space="preserve"> יקח לשלוח </w:t>
-      </w:r>
-      <w:r>
-        <w:t>8192</w:t>
-      </w:r>
-      <w:r>
-        <w:t>/</w:t>
-      </w:r>
-      <w:r>
-        <w:t>(15*10^6)</w:t>
-      </w:r>
-      <w:r>
-        <w:rPr>
-          <w:rFonts w:hint="cs"/>
-          <w:rtl/>
-        </w:rPr>
-        <w:t xml:space="preserve"> = </w:t>
-      </w:r>
-      <w:r>
-        <w:rPr>
-          <w:color w:val="538135" w:themeColor="accent6" w:themeShade="BF"/>
-        </w:rPr>
-        <w:t>0.000546</w:t>
+        </w:rPr>
+        <w:t>378</w:t>
       </w:r>
       <w:r>
         <w:rPr>
@@ -1596,16 +1615,73 @@
         <w:rPr>
           <w:color w:val="FF0000"/>
         </w:rPr>
+        <w:t xml:space="preserve"> 0008</w:t>
+      </w:r>
+      <w:r>
+        <w:rPr>
+          <w:color w:val="FF0000"/>
+        </w:rPr>
+        <w:t>55</w:t>
+      </w:r>
+      <w:proofErr w:type="gramStart"/>
+      <w:r>
+        <w:t>)</w:t>
+      </w:r>
+      <w:r>
+        <w:rPr>
+          <w:rFonts w:hint="cs"/>
+          <w:rtl/>
+        </w:rPr>
         <w:t xml:space="preserve"> </w:t>
       </w:r>
       <w:r>
-        <w:rPr>
-          <w:color w:val="FF0000"/>
-        </w:rPr>
-        <w:t>000807</w:t>
-      </w:r>
-      <w:proofErr w:type="gramStart"/>
-      <w:r>
+        <w:t xml:space="preserve"> </w:t>
+      </w:r>
+      <w:r>
+        <w:rPr>
+          <w:color w:val="833C0B" w:themeColor="accent2" w:themeShade="80"/>
+        </w:rPr>
+        <w:t>2</w:t>
+      </w:r>
+      <w:r>
+        <w:rPr>
+          <w:color w:val="833C0B" w:themeColor="accent2" w:themeShade="80"/>
+        </w:rPr>
+        <w:t>,</w:t>
+      </w:r>
+      <w:r>
+        <w:rPr>
+          <w:color w:val="833C0B" w:themeColor="accent2" w:themeShade="80"/>
+        </w:rPr>
+        <w:t>836</w:t>
+      </w:r>
+      <w:r>
+        <w:rPr>
+          <w:color w:val="833C0B" w:themeColor="accent2" w:themeShade="80"/>
+        </w:rPr>
+        <w:t>,</w:t>
+      </w:r>
+      <w:r>
+        <w:rPr>
+          <w:color w:val="833C0B" w:themeColor="accent2" w:themeShade="80"/>
+        </w:rPr>
+        <w:t>834</w:t>
+      </w:r>
+      <w:proofErr w:type="gramEnd"/>
+      <w:r>
+        <w:rPr>
+          <w:color w:val="833C0B" w:themeColor="accent2" w:themeShade="80"/>
+        </w:rPr>
+        <w:t xml:space="preserve"> </w:t>
+      </w:r>
+      <w:r>
+        <w:t xml:space="preserve">* </w:t>
+      </w:r>
+      <w:r>
+        <w:rPr>
+          <w:rFonts w:hint="cs"/>
+          <w:rtl/>
+        </w:rPr>
         <w:t>)</w:t>
       </w:r>
       <w:r>
@@ -1616,72 +1692,44 @@
         <w:t xml:space="preserve"> </w:t>
       </w:r>
       <w:r>
+        <w:rPr>
+          <w:rFonts w:hint="cs"/>
+          <w:rtl/>
+        </w:rPr>
+        <w:t xml:space="preserve">+ </w:t>
+      </w:r>
+      <w:r>
+        <w:rPr>
+          <w:color w:val="538135" w:themeColor="accent6" w:themeShade="BF"/>
+        </w:rPr>
+        <w:t>0.</w:t>
+      </w:r>
+      <w:r>
+        <w:rPr>
+          <w:color w:val="538135" w:themeColor="accent6" w:themeShade="BF"/>
+        </w:rPr>
         <w:t xml:space="preserve"> </w:t>
       </w:r>
       <w:r>
         <w:rPr>
-          <w:color w:val="833C0B" w:themeColor="accent2" w:themeShade="80"/>
-        </w:rPr>
-        <w:t>301612</w:t>
-      </w:r>
-      <w:r>
-        <w:rPr>
-          <w:color w:val="833C0B" w:themeColor="accent2" w:themeShade="80"/>
-        </w:rPr>
-        <w:t>8</w:t>
-      </w:r>
-      <w:proofErr w:type="gramEnd"/>
-      <w:r>
-        <w:rPr>
-          <w:color w:val="833C0B" w:themeColor="accent2" w:themeShade="80"/>
+          <w:color w:val="538135" w:themeColor="accent6" w:themeShade="BF"/>
+        </w:rPr>
+        <w:t>000</w:t>
+      </w:r>
+      <w:r>
+        <w:rPr>
+          <w:color w:val="538135" w:themeColor="accent6" w:themeShade="BF"/>
+        </w:rPr>
+        <w:t>378</w:t>
+      </w:r>
+      <w:r>
+        <w:rPr>
+          <w:rFonts w:hint="cs"/>
+          <w:rtl/>
         </w:rPr>
         <w:t xml:space="preserve"> </w:t>
       </w:r>
       <w:r>
-        <w:t xml:space="preserve">* </w:t>
-      </w:r>
-      <w:r>
-        <w:rPr>
-          <w:rFonts w:hint="cs"/>
-          <w:rtl/>
-        </w:rPr>
-        <w:t>)</w:t>
-      </w:r>
-      <w:r>
-        <w:rPr>
-          <w:rFonts w:hint="cs"/>
-          <w:rtl/>
-        </w:rPr>
-        <w:t xml:space="preserve"> </w:t>
-      </w:r>
-      <w:r>
-        <w:rPr>
-          <w:rFonts w:hint="cs"/>
-          <w:rtl/>
-        </w:rPr>
-        <w:t xml:space="preserve">+ </w:t>
-      </w:r>
-      <w:r>
-        <w:rPr>
-          <w:color w:val="538135" w:themeColor="accent6" w:themeShade="BF"/>
-        </w:rPr>
-        <w:t>0.000546</w:t>
-      </w:r>
-      <w:r>
-        <w:rPr>
-          <w:rFonts w:hint="cs"/>
-          <w:rtl/>
-        </w:rPr>
-        <w:t xml:space="preserve"> </w:t>
-      </w:r>
-      <w:r>
-        <w:rPr>
-          <w:rFonts w:hint="cs"/>
-          <w:rtl/>
-        </w:rPr>
-        <w:t xml:space="preserve"> </w:t>
-      </w:r>
-      <w:r>
         <w:rPr>
           <w:rFonts w:hint="cs"/>
           <w:rtl/>
@@ -1689,7 +1737,13 @@
         <w:t xml:space="preserve">= </w:t>
       </w:r>
       <w:r>
-        <w:t>2434.016</w:t>
+        <w:t>2,425</w:t>
+      </w:r>
+      <w:r>
+        <w:t>.</w:t>
+      </w:r>
+      <w:r>
+        <w:t>493</w:t>
       </w:r>
       <w:r>
         <w:rPr>
@@ -1858,7 +1912,109 @@
           <w:rFonts w:hint="cs"/>
           <w:rtl/>
         </w:rPr>
-        <w:t xml:space="preserve"> היא כגדול המידע שקיבלנו עליו </w:t>
+        <w:t xml:space="preserve"> היא </w:t>
+      </w:r>
+      <w:r>
+        <w:rPr>
+          <w:rFonts w:hint="cs"/>
+          <w:rtl/>
+        </w:rPr>
+        <w:t>לינארית</w:t>
+      </w:r>
+      <w:r>
+        <w:rPr>
+          <w:rFonts w:hint="cs"/>
+          <w:rtl/>
+        </w:rPr>
+        <w:t xml:space="preserve">. ההבדל בינהם הוא השלב שקדם להם: </w:t>
+      </w:r>
+      <w:r>
+        <w:t>CA</w:t>
+      </w:r>
+      <w:r>
+        <w:rPr>
+          <w:rFonts w:hint="cs"/>
+          <w:rtl/>
+        </w:rPr>
+        <w:t xml:space="preserve"> מגיע לאחר </w:t>
+      </w:r>
+      <w:r>
+        <w:t>slow start</w:t>
+      </w:r>
+      <w:r>
+        <w:rPr>
+          <w:rFonts w:hint="cs"/>
+          <w:rtl/>
+        </w:rPr>
+        <w:t xml:space="preserve"> (שקורה כאשר יש </w:t>
+      </w:r>
+      <w:r>
+        <w:t>timeout</w:t>
+      </w:r>
+      <w:r>
+        <w:rPr>
+          <w:rFonts w:hint="cs"/>
+          <w:rtl/>
+        </w:rPr>
+        <w:t xml:space="preserve"> או בתחילת הריצה), </w:t>
+      </w:r>
+      <w:r>
+        <w:t>fast</w:t>
+      </w:r>
+      <w:r>
+        <w:rPr>
+          <w:rFonts w:hint="cs"/>
+          <w:rtl/>
+        </w:rPr>
+        <w:t xml:space="preserve"> </w:t>
+      </w:r>
+      <w:r>
+        <w:rPr>
+          <w:rFonts w:hint="cs"/>
+          <w:rtl/>
+        </w:rPr>
+        <w:t>הוא מצב זמני ש</w:t>
+      </w:r>
+      <w:r>
+        <w:rPr>
+          <w:rFonts w:hint="cs"/>
+          <w:rtl/>
+        </w:rPr>
+        <w:t>מגיע</w:t>
+      </w:r>
+      <w:r>
+        <w:rPr>
+          <w:rFonts w:hint="cs"/>
+          <w:rtl/>
+        </w:rPr>
+        <w:t xml:space="preserve"> </w:t>
+      </w:r>
+      <w:r>
+        <w:rPr>
+          <w:rFonts w:hint="cs"/>
+          <w:rtl/>
+        </w:rPr>
+        <w:t xml:space="preserve">בזמן </w:t>
+      </w:r>
+      <w:r>
+        <w:t>CA</w:t>
+      </w:r>
+      <w:r>
+        <w:rPr>
+          <w:rFonts w:hint="cs"/>
+          <w:rtl/>
+        </w:rPr>
+        <w:t xml:space="preserve"> כאשר </w:t>
+      </w:r>
+      <w:r>
+        <w:rPr>
+          <w:rFonts w:hint="cs"/>
+          <w:rtl/>
+        </w:rPr>
+        <w:t xml:space="preserve">הצד השולח מקבל </w:t>
+      </w:r>
+      <w:r>
+        <w:t xml:space="preserve">3 duplicate </w:t>
       </w:r>
       <w:proofErr w:type="spellStart"/>
       <w:r>
@@ -1870,17 +2026,20 @@
           <w:rFonts w:hint="cs"/>
           <w:rtl/>
         </w:rPr>
-        <w:t xml:space="preserve">. ההבדל בינהם הוא השלב שקדם להם: </w:t>
-      </w:r>
-      <w:r>
-        <w:t>CA</w:t>
-      </w:r>
-      <w:r>
-        <w:rPr>
-          <w:rFonts w:hint="cs"/>
-          <w:rtl/>
-        </w:rPr>
-        <w:t xml:space="preserve"> מגיע לאחר </w:t>
+        <w:t>.</w:t>
+      </w:r>
+      <w:r>
+        <w:rPr>
+          <w:rtl/>
+        </w:rPr>
+        <w:br/>
+      </w:r>
+      <w:r>
+        <w:rPr>
+          <w:rFonts w:hint="cs"/>
+          <w:rtl/>
+        </w:rPr>
+        <w:t xml:space="preserve">בכל מקרה המצב אינו </w:t>
       </w:r>
       <w:r>
         <w:t>slow start</w:t>
@@ -1890,65 +2049,11 @@
           <w:rFonts w:hint="cs"/>
           <w:rtl/>
         </w:rPr>
-        <w:t xml:space="preserve"> (שקורה כאשר יש </w:t>
-      </w:r>
-      <w:r>
-        <w:t>timeout</w:t>
-      </w:r>
-      <w:r>
-        <w:rPr>
-          <w:rFonts w:hint="cs"/>
-          <w:rtl/>
-        </w:rPr>
-        <w:t xml:space="preserve"> או בתחילת הריצה), </w:t>
-      </w:r>
-      <w:r>
-        <w:t>fast</w:t>
-      </w:r>
-      <w:r>
-        <w:rPr>
-          <w:rFonts w:hint="cs"/>
-          <w:rtl/>
-        </w:rPr>
-        <w:t xml:space="preserve"> </w:t>
-      </w:r>
-      <w:r>
-        <w:rPr>
-          <w:rFonts w:hint="cs"/>
-          <w:rtl/>
-        </w:rPr>
-        <w:t>מגיע</w:t>
-      </w:r>
-      <w:r>
-        <w:rPr>
-          <w:rFonts w:hint="cs"/>
-          <w:rtl/>
-        </w:rPr>
-        <w:t xml:space="preserve"> לאחר </w:t>
-      </w:r>
-      <w:r>
-        <w:t>CA</w:t>
-      </w:r>
-      <w:r>
-        <w:rPr>
-          <w:rFonts w:hint="cs"/>
-          <w:rtl/>
-        </w:rPr>
-        <w:t xml:space="preserve"> כאשר </w:t>
-      </w:r>
-      <w:r>
-        <w:rPr>
-          <w:rFonts w:hint="cs"/>
-          <w:rtl/>
-        </w:rPr>
-        <w:t xml:space="preserve">הצד השולח מקבל </w:t>
-      </w:r>
-      <w:r>
-        <w:t xml:space="preserve">3 duplicate </w:t>
+        <w:t xml:space="preserve"> בוא ה</w:t>
       </w:r>
       <w:proofErr w:type="spellStart"/>
       <w:r>
-        <w:t>ack</w:t>
+        <w:t>cwnd</w:t>
       </w:r>
       <w:proofErr w:type="spellEnd"/>
       <w:r>
@@ -1956,54 +2061,14 @@
           <w:rFonts w:hint="cs"/>
           <w:rtl/>
         </w:rPr>
-        <w:t>.</w:t>
-      </w:r>
-      <w:r>
-        <w:rPr>
-          <w:rtl/>
-        </w:rPr>
-        <w:br/>
-      </w:r>
-      <w:r>
-        <w:rPr>
-          <w:rFonts w:hint="cs"/>
-          <w:rtl/>
-        </w:rPr>
-        <w:t xml:space="preserve">בכל מקרה המצב אינו </w:t>
-      </w:r>
-      <w:r>
-        <w:t>slow start</w:t>
-      </w:r>
-      <w:r>
-        <w:rPr>
-          <w:rFonts w:hint="cs"/>
-          <w:rtl/>
-        </w:rPr>
-        <w:t xml:space="preserve"> בוא ה</w:t>
-      </w:r>
-      <w:proofErr w:type="spellStart"/>
-      <w:r>
-        <w:t>cwnd</w:t>
-      </w:r>
-      <w:proofErr w:type="spellEnd"/>
-      <w:r>
-        <w:rPr>
-          <w:rFonts w:hint="cs"/>
-          <w:rtl/>
-        </w:rPr>
-        <w:t xml:space="preserve"> גדל פי-2 על כל </w:t>
-      </w:r>
-      <w:proofErr w:type="spellStart"/>
-      <w:r>
-        <w:t>ack</w:t>
-      </w:r>
-      <w:proofErr w:type="spellEnd"/>
-      <w:r>
-        <w:rPr>
-          <w:rFonts w:hint="cs"/>
-          <w:rtl/>
-        </w:rPr>
-        <w:t xml:space="preserve"> שמגיע.</w:t>
+        <w:t xml:space="preserve"> גדל </w:t>
+      </w:r>
+      <w:r>
+        <w:rPr>
+          <w:rFonts w:hint="cs"/>
+          <w:rtl/>
+        </w:rPr>
+        <w:t>על פעם פי-2.</w:t>
       </w:r>
     </w:p>
     <w:p>
@@ -2217,7 +2282,35 @@
           <w:rFonts w:hint="cs"/>
           <w:rtl/>
         </w:rPr>
-        <w:t xml:space="preserve"> החדש נקבל להיות חצי מה</w:t>
+        <w:t xml:space="preserve"> החדש </w:t>
+      </w:r>
+      <w:r>
+        <w:rPr>
+          <w:rFonts w:hint="cs"/>
+          <w:rtl/>
+        </w:rPr>
+        <w:t>נקבע</w:t>
+      </w:r>
+      <w:r>
+        <w:rPr>
+          <w:rFonts w:hint="cs"/>
+          <w:rtl/>
+        </w:rPr>
+        <w:t xml:space="preserve"> </w:t>
+      </w:r>
+      <w:r>
+        <w:rPr>
+          <w:rFonts w:hint="cs"/>
+          <w:rtl/>
+        </w:rPr>
+        <w:t>(באופן זמני) ל</w:t>
+      </w:r>
+      <w:r>
+        <w:rPr>
+          <w:rFonts w:hint="cs"/>
+          <w:rtl/>
+        </w:rPr>
+        <w:t>חצי מה</w:t>
       </w:r>
       <w:proofErr w:type="spellStart"/>
       <w:r>
@@ -2503,7 +2596,21 @@
           <w:rFonts w:hint="cs"/>
           <w:rtl/>
         </w:rPr>
-        <w:t xml:space="preserve">נשים לב שזה חלון זמני שיגדל ככל שנקבל עוד </w:t>
+        <w:t xml:space="preserve">נשים לב שזה </w:t>
+      </w:r>
+      <w:r>
+        <w:rPr>
+          <w:rFonts w:hint="cs"/>
+          <w:rtl/>
+        </w:rPr>
+        <w:t xml:space="preserve">הגדרת חלון זמני, הוא גדל בצורה לינארית </w:t>
+      </w:r>
+      <w:r>
+        <w:rPr>
+          <w:rFonts w:hint="cs"/>
+          <w:rtl/>
+        </w:rPr>
+        <w:t xml:space="preserve">ככל שנקבל עוד </w:t>
       </w:r>
       <w:proofErr w:type="spellStart"/>
       <w:r>
@@ -2515,7 +2622,14 @@
           <w:rFonts w:hint="cs"/>
           <w:rtl/>
         </w:rPr>
-        <w:t>. אבל כאשר נקבל את ה</w:t>
+        <w:t>ים</w:t>
+      </w:r>
+      <w:r>
+        <w:rPr>
+          <w:rFonts w:hint="cs"/>
+          <w:rtl/>
+        </w:rPr>
+        <w:t>. כאשר נקבל את ה</w:t>
       </w:r>
       <w:proofErr w:type="spellStart"/>
       <w:r>
@@ -2569,7 +2683,21 @@
           <w:rFonts w:hint="cs"/>
           <w:rtl/>
         </w:rPr>
-        <w:t xml:space="preserve">) ונחזור למצב "רגיל" של </w:t>
+        <w:t xml:space="preserve">) </w:t>
+      </w:r>
+      <w:r>
+        <w:rPr>
+          <w:rFonts w:hint="cs"/>
+          <w:rtl/>
+        </w:rPr>
+        <w:t>ונעבור</w:t>
+      </w:r>
+      <w:r>
+        <w:rPr>
+          <w:rFonts w:hint="cs"/>
+          <w:rtl/>
+        </w:rPr>
+        <w:t xml:space="preserve"> למצב "רגיל" של </w:t>
       </w:r>
       <w:r>
         <w:t>CA</w:t>

</xml_diff>

<commit_message>
change Q2-b after instruction on mail
</commit_message>
<xml_diff>
--- a/Ex5/ans_theo_4.docx
+++ b/Ex5/ans_theo_4.docx
@@ -53,8 +53,6 @@
         </w:rPr>
         <w:t>שאלה 1</w:t>
       </w:r>
-      <w:bookmarkStart w:id="0" w:name="_GoBack"/>
-      <w:bookmarkEnd w:id="0"/>
     </w:p>
     <w:p>
       <w:pPr>
@@ -338,7 +336,22 @@
             <w:rPr>
               <w:rFonts w:ascii="Cambria Math" w:hAnsi="Cambria Math"/>
             </w:rPr>
-            <m:t xml:space="preserve">=0.000533  </m:t>
+            <m:t>=</m:t>
+          </m:r>
+          <m:r>
+            <m:rPr>
+              <m:sty m:val="bi"/>
+            </m:rPr>
+            <w:rPr>
+              <w:rFonts w:ascii="Cambria Math" w:hAnsi="Cambria Math"/>
+            </w:rPr>
+            <m:t>0.000533</m:t>
+          </m:r>
+          <m:r>
+            <w:rPr>
+              <w:rFonts w:ascii="Cambria Math" w:hAnsi="Cambria Math"/>
+            </w:rPr>
+            <m:t xml:space="preserve">  </m:t>
           </m:r>
         </m:oMath>
       </m:oMathPara>
@@ -605,11 +618,9 @@
         </w:rPr>
         <w:t xml:space="preserve"> ולכן הוא שלח </w:t>
       </w:r>
-      <w:proofErr w:type="spellStart"/>
       <w:r>
         <w:t>ack</w:t>
       </w:r>
-      <w:proofErr w:type="spellEnd"/>
       <w:r>
         <w:rPr>
           <w:rFonts w:hint="cs"/>
@@ -734,7 +745,6 @@
         </w:rPr>
         <w:t>השולח קבל את ה-</w:t>
       </w:r>
-      <w:proofErr w:type="spellStart"/>
       <w:r>
         <w:rPr>
           <w:b/>
@@ -742,7 +752,6 @@
         </w:rPr>
         <w:t>ack</w:t>
       </w:r>
-      <w:proofErr w:type="spellEnd"/>
       <w:r>
         <w:rPr>
           <w:rFonts w:hint="cs"/>
@@ -869,11 +878,9 @@
         </w:rPr>
         <w:t xml:space="preserve"> וישלח עליה </w:t>
       </w:r>
-      <w:proofErr w:type="spellStart"/>
       <w:r>
         <w:t>ack</w:t>
       </w:r>
-      <w:proofErr w:type="spellEnd"/>
       <w:r>
         <w:rPr>
           <w:rFonts w:hint="cs"/>
@@ -1108,18 +1115,96 @@
           <w:rFonts w:hint="cs"/>
           <w:rtl/>
         </w:rPr>
-        <w:t xml:space="preserve"> גודל פקטה "מלאה</w:t>
-      </w:r>
-      <w:proofErr w:type="gramStart"/>
-      <w:r>
-        <w:rPr>
-          <w:rFonts w:hint="cs"/>
-          <w:rtl/>
-        </w:rPr>
-        <w:t xml:space="preserve">" </w:t>
-      </w:r>
-      <w:r>
-        <w:rPr>
+        <w:t xml:space="preserve"> גודל פקטה "מלאה" הוא </w:t>
+      </w:r>
+      <w:r>
+        <w:t>90+1514 = 1604</w:t>
+      </w:r>
+      <w:r>
+        <w:rPr>
+          <w:rFonts w:hint="cs"/>
+          <w:rtl/>
+        </w:rPr>
+        <w:t>.</w:t>
+      </w:r>
+      <w:r>
+        <w:rPr>
+          <w:rtl/>
+        </w:rPr>
+        <w:br/>
+      </w:r>
+      <w:r>
+        <w:rPr>
+          <w:rFonts w:hint="cs"/>
+          <w:rtl/>
+        </w:rPr>
+        <w:t xml:space="preserve">קצב השליחה הוא </w:t>
+      </w:r>
+      <w:r>
+        <w:t>15*(10^6)</w:t>
+      </w:r>
+      <w:r>
+        <w:rPr>
+          <w:rFonts w:hint="cs"/>
+          <w:rtl/>
+        </w:rPr>
+        <w:t xml:space="preserve"> ביטים לשניה.</w:t>
+      </w:r>
+      <w:r>
+        <w:rPr>
+          <w:rtl/>
+        </w:rPr>
+        <w:br/>
+      </w:r>
+      <w:r>
+        <w:rPr>
+          <w:rtl/>
+        </w:rPr>
+        <w:br/>
+      </w:r>
+      <w:r>
+        <w:rPr>
+          <w:rFonts w:hint="cs"/>
+          <w:rtl/>
+        </w:rPr>
+        <w:t xml:space="preserve">1) </w:t>
+      </w:r>
+      <w:r>
+        <w:rPr>
+          <w:rFonts w:hint="cs"/>
+          <w:rtl/>
+        </w:rPr>
+        <w:t xml:space="preserve">אנו מעונינים לשלוח </w:t>
+      </w:r>
+      <w:r>
+        <w:t xml:space="preserve"> 2^32</w:t>
+      </w:r>
+      <w:r>
+        <w:rPr>
+          <w:rFonts w:hint="cs"/>
+          <w:rtl/>
+        </w:rPr>
+        <w:t xml:space="preserve"> בתים </w:t>
+      </w:r>
+      <w:r>
+        <w:sym w:font="Wingdings" w:char="F0E7"/>
+      </w:r>
+      <w:r>
+        <w:rPr>
+          <w:rFonts w:hint="cs"/>
+          <w:rtl/>
+        </w:rPr>
+        <w:t xml:space="preserve"> כמות הפקטות שעלינו לשלוח היא </w:t>
+      </w:r>
+      <w:r>
+        <w:t>2^32 / 1</w:t>
+      </w:r>
+      <w:r>
+        <w:t>514</w:t>
+      </w:r>
+      <w:r>
+        <w:rPr>
+          <w:rFonts w:hint="cs"/>
           <w:rtl/>
         </w:rPr>
         <w:t xml:space="preserve"> </w:t>
@@ -1129,9 +1214,8 @@
           <w:rFonts w:hint="cs"/>
           <w:rtl/>
         </w:rPr>
-        <w:t>הוא</w:t>
-      </w:r>
-      <w:proofErr w:type="gramEnd"/>
+        <w:t>=</w:t>
+      </w:r>
       <w:r>
         <w:rPr>
           <w:rFonts w:hint="cs"/>
@@ -1140,7 +1224,62 @@
         <w:t xml:space="preserve"> </w:t>
       </w:r>
       <w:r>
-        <w:t>90+1514 = 1604</w:t>
+        <w:rPr>
+          <w:color w:val="833C0B" w:themeColor="accent2" w:themeShade="80"/>
+        </w:rPr>
+        <w:t>2,836,834</w:t>
+      </w:r>
+      <w:r>
+        <w:rPr>
+          <w:color w:val="833C0B" w:themeColor="accent2" w:themeShade="80"/>
+        </w:rPr>
+        <w:t xml:space="preserve"> </w:t>
+      </w:r>
+      <w:r>
+        <w:rPr>
+          <w:rFonts w:hint="cs"/>
+          <w:color w:val="833C0B" w:themeColor="accent2" w:themeShade="80"/>
+          <w:rtl/>
+        </w:rPr>
+        <w:t xml:space="preserve"> פקטות "מלאות" </w:t>
+      </w:r>
+      <w:r>
+        <w:rPr>
+          <w:rFonts w:hint="cs"/>
+          <w:rtl/>
+        </w:rPr>
+        <w:t>עם 1</w:t>
+      </w:r>
+      <w:r>
+        <w:rPr>
+          <w:rFonts w:hint="cs"/>
+          <w:rtl/>
+        </w:rPr>
+        <w:t>514</w:t>
+      </w:r>
+      <w:r>
+        <w:rPr>
+          <w:rFonts w:hint="cs"/>
+          <w:rtl/>
+        </w:rPr>
+        <w:t xml:space="preserve"> בתים של מידע, ועוד פקטה אחת עם </w:t>
+      </w:r>
+      <w:r>
+        <w:t>620</w:t>
+      </w:r>
+      <w:r>
+        <w:rPr>
+          <w:rFonts w:hint="cs"/>
+          <w:rtl/>
+        </w:rPr>
+        <w:t xml:space="preserve"> בתים של מידע</w:t>
+      </w:r>
+      <w:r>
+        <w:rPr>
+          <w:rFonts w:hint="cs"/>
+          <w:rtl/>
+        </w:rPr>
+        <w:t>.</w:t>
       </w:r>
       <w:r>
         <w:rPr>
@@ -1150,72 +1289,62 @@
       </w:r>
       <w:r>
         <w:rPr>
-          <w:rFonts w:hint="cs"/>
-          <w:rtl/>
-        </w:rPr>
-        <w:t xml:space="preserve">קצב השליחה הוא </w:t>
-      </w:r>
-      <w:r>
-        <w:t>15*(10^6)</w:t>
-      </w:r>
-      <w:r>
-        <w:rPr>
-          <w:rFonts w:hint="cs"/>
-          <w:rtl/>
-        </w:rPr>
-        <w:t xml:space="preserve"> ביטים לשניה.</w:t>
-      </w:r>
-      <w:r>
-        <w:rPr>
           <w:rtl/>
         </w:rPr>
         <w:br/>
       </w:r>
       <w:r>
         <w:rPr>
-          <w:rtl/>
-        </w:rPr>
-        <w:br/>
-      </w:r>
-      <w:r>
-        <w:rPr>
-          <w:rFonts w:hint="cs"/>
-          <w:rtl/>
-        </w:rPr>
-        <w:t xml:space="preserve">1) </w:t>
-      </w:r>
-      <w:r>
-        <w:rPr>
-          <w:rFonts w:hint="cs"/>
-          <w:rtl/>
-        </w:rPr>
-        <w:t xml:space="preserve">אנו מעונינים לשלוח </w:t>
-      </w:r>
-      <w:r>
-        <w:t xml:space="preserve"> 2^32</w:t>
-      </w:r>
-      <w:r>
-        <w:rPr>
-          <w:rFonts w:hint="cs"/>
-          <w:rtl/>
-        </w:rPr>
-        <w:t xml:space="preserve"> בתים </w:t>
-      </w:r>
-      <w:r>
-        <w:sym w:font="Wingdings" w:char="F0E7"/>
-      </w:r>
-      <w:r>
-        <w:rPr>
-          <w:rFonts w:hint="cs"/>
-          <w:rtl/>
-        </w:rPr>
-        <w:t xml:space="preserve"> כמות הפקטות שעלינו לשלוח היא </w:t>
-      </w:r>
-      <w:r>
-        <w:t>2^32 / 1</w:t>
-      </w:r>
-      <w:r>
-        <w:t>514</w:t>
+          <w:rFonts w:hint="cs"/>
+          <w:rtl/>
+        </w:rPr>
+        <w:t xml:space="preserve">2) </w:t>
+      </w:r>
+      <w:r>
+        <w:rPr>
+          <w:rFonts w:hint="cs"/>
+          <w:rtl/>
+        </w:rPr>
+        <w:t xml:space="preserve">גודל </w:t>
+      </w:r>
+      <w:r>
+        <w:rPr>
+          <w:rFonts w:hint="cs"/>
+          <w:color w:val="FF0000"/>
+          <w:rtl/>
+        </w:rPr>
+        <w:t xml:space="preserve">פקטה "מלאה" </w:t>
+      </w:r>
+      <w:r>
+        <w:rPr>
+          <w:rFonts w:hint="cs"/>
+          <w:rtl/>
+        </w:rPr>
+        <w:t xml:space="preserve">בביטים הינו </w:t>
+      </w:r>
+      <w:r>
+        <w:t>1604</w:t>
+      </w:r>
+      <w:r>
+        <w:t>*8 = 12</w:t>
+      </w:r>
+      <w:r>
+        <w:t>,832</w:t>
+      </w:r>
+      <w:r>
+        <w:rPr>
+          <w:rFonts w:hint="cs"/>
+          <w:rtl/>
+        </w:rPr>
+        <w:t>, ו</w:t>
+      </w:r>
+      <w:r>
+        <w:rPr>
+          <w:rFonts w:hint="cs"/>
+          <w:color w:val="FF0000"/>
+          <w:rtl/>
+        </w:rPr>
+        <w:t>שליחתה</w:t>
       </w:r>
       <w:r>
         <w:rPr>
@@ -1229,150 +1358,6 @@
           <w:rFonts w:hint="cs"/>
           <w:rtl/>
         </w:rPr>
-        <w:t>=</w:t>
-      </w:r>
-      <w:r>
-        <w:rPr>
-          <w:rFonts w:hint="cs"/>
-          <w:rtl/>
-        </w:rPr>
-        <w:t xml:space="preserve"> </w:t>
-      </w:r>
-      <w:r>
-        <w:rPr>
-          <w:color w:val="833C0B" w:themeColor="accent2" w:themeShade="80"/>
-        </w:rPr>
-        <w:t>2,836,834</w:t>
-      </w:r>
-      <w:r>
-        <w:rPr>
-          <w:color w:val="833C0B" w:themeColor="accent2" w:themeShade="80"/>
-        </w:rPr>
-        <w:t xml:space="preserve"> </w:t>
-      </w:r>
-      <w:r>
-        <w:rPr>
-          <w:rFonts w:hint="cs"/>
-          <w:color w:val="833C0B" w:themeColor="accent2" w:themeShade="80"/>
-          <w:rtl/>
-        </w:rPr>
-        <w:t xml:space="preserve"> פקטות "מלאות" </w:t>
-      </w:r>
-      <w:r>
-        <w:rPr>
-          <w:rFonts w:hint="cs"/>
-          <w:rtl/>
-        </w:rPr>
-        <w:t>עם 1</w:t>
-      </w:r>
-      <w:r>
-        <w:rPr>
-          <w:rFonts w:hint="cs"/>
-          <w:rtl/>
-        </w:rPr>
-        <w:t>514</w:t>
-      </w:r>
-      <w:r>
-        <w:rPr>
-          <w:rFonts w:hint="cs"/>
-          <w:rtl/>
-        </w:rPr>
-        <w:t xml:space="preserve"> בתים של מידע, ועוד פקטה אחת עם </w:t>
-      </w:r>
-      <w:r>
-        <w:t>620</w:t>
-      </w:r>
-      <w:r>
-        <w:rPr>
-          <w:rFonts w:hint="cs"/>
-          <w:rtl/>
-        </w:rPr>
-        <w:t xml:space="preserve"> בתים של מידע</w:t>
-      </w:r>
-      <w:r>
-        <w:rPr>
-          <w:rFonts w:hint="cs"/>
-          <w:rtl/>
-        </w:rPr>
-        <w:t>.</w:t>
-      </w:r>
-      <w:r>
-        <w:rPr>
-          <w:rtl/>
-        </w:rPr>
-        <w:br/>
-      </w:r>
-      <w:r>
-        <w:rPr>
-          <w:rtl/>
-        </w:rPr>
-        <w:br/>
-      </w:r>
-      <w:r>
-        <w:rPr>
-          <w:rFonts w:hint="cs"/>
-          <w:rtl/>
-        </w:rPr>
-        <w:t xml:space="preserve">2) </w:t>
-      </w:r>
-      <w:r>
-        <w:rPr>
-          <w:rFonts w:hint="cs"/>
-          <w:rtl/>
-        </w:rPr>
-        <w:t xml:space="preserve">גודל </w:t>
-      </w:r>
-      <w:r>
-        <w:rPr>
-          <w:rFonts w:hint="cs"/>
-          <w:color w:val="FF0000"/>
-          <w:rtl/>
-        </w:rPr>
-        <w:t xml:space="preserve">פקטה "מלאה" </w:t>
-      </w:r>
-      <w:r>
-        <w:rPr>
-          <w:rFonts w:hint="cs"/>
-          <w:rtl/>
-        </w:rPr>
-        <w:t xml:space="preserve">בביטים הינו </w:t>
-      </w:r>
-      <w:r>
-        <w:t>1604</w:t>
-      </w:r>
-      <w:r>
-        <w:t>*8 = 12</w:t>
-      </w:r>
-      <w:r>
-        <w:t>,832</w:t>
-      </w:r>
-      <w:r>
-        <w:rPr>
-          <w:rFonts w:hint="cs"/>
-          <w:rtl/>
-        </w:rPr>
-        <w:t>, ו</w:t>
-      </w:r>
-      <w:r>
-        <w:rPr>
-          <w:rFonts w:hint="cs"/>
-          <w:color w:val="FF0000"/>
-          <w:rtl/>
-        </w:rPr>
-        <w:t>שליחתה</w:t>
-      </w:r>
-      <w:r>
-        <w:rPr>
-          <w:rFonts w:hint="cs"/>
-          <w:rtl/>
-        </w:rPr>
-        <w:t xml:space="preserve"> </w:t>
-      </w:r>
-      <w:r>
-        <w:rPr>
-          <w:rFonts w:hint="cs"/>
-          <w:rtl/>
-        </w:rPr>
         <w:t>לוקח</w:t>
       </w:r>
       <w:r>
@@ -1390,13 +1375,7 @@
         <w:t xml:space="preserve"> לנו </w:t>
       </w:r>
       <w:r>
-        <w:t>12</w:t>
-      </w:r>
-      <w:r>
-        <w:t>,</w:t>
-      </w:r>
-      <w:r>
-        <w:t>832</w:t>
+        <w:t>12,832</w:t>
       </w:r>
       <w:r>
         <w:t>/ (15*10^6)</w:t>
@@ -1556,6 +1535,7 @@
       <w:pPr>
         <w:bidi/>
         <w:rPr>
+          <w:rFonts w:hint="cs"/>
           <w:rtl/>
         </w:rPr>
       </w:pPr>
@@ -1623,7 +1603,6 @@
         </w:rPr>
         <w:t>55</w:t>
       </w:r>
-      <w:proofErr w:type="gramStart"/>
       <w:r>
         <w:t>)</w:t>
       </w:r>
@@ -1635,189 +1614,213 @@
         <w:t xml:space="preserve"> </w:t>
       </w:r>
       <w:r>
+        <w:rPr>
+          <w:color w:val="833C0B" w:themeColor="accent2" w:themeShade="80"/>
+        </w:rPr>
+        <w:t>2,836,834</w:t>
+      </w:r>
+      <w:r>
+        <w:rPr>
+          <w:color w:val="833C0B" w:themeColor="accent2" w:themeShade="80"/>
+        </w:rPr>
         <w:t xml:space="preserve"> </w:t>
       </w:r>
-      <w:r>
-        <w:rPr>
-          <w:color w:val="833C0B" w:themeColor="accent2" w:themeShade="80"/>
-        </w:rPr>
-        <w:t>2</w:t>
-      </w:r>
-      <w:r>
-        <w:rPr>
-          <w:color w:val="833C0B" w:themeColor="accent2" w:themeShade="80"/>
-        </w:rPr>
-        <w:t>,</w:t>
-      </w:r>
-      <w:r>
-        <w:rPr>
-          <w:color w:val="833C0B" w:themeColor="accent2" w:themeShade="80"/>
-        </w:rPr>
-        <w:t>836</w:t>
-      </w:r>
-      <w:r>
-        <w:rPr>
-          <w:color w:val="833C0B" w:themeColor="accent2" w:themeShade="80"/>
-        </w:rPr>
-        <w:t>,</w:t>
-      </w:r>
-      <w:r>
-        <w:rPr>
-          <w:color w:val="833C0B" w:themeColor="accent2" w:themeShade="80"/>
-        </w:rPr>
-        <w:t>834</w:t>
-      </w:r>
-      <w:proofErr w:type="gramEnd"/>
-      <w:r>
-        <w:rPr>
-          <w:color w:val="833C0B" w:themeColor="accent2" w:themeShade="80"/>
+      <w:bookmarkStart w:id="0" w:name="_GoBack"/>
+      <w:bookmarkEnd w:id="0"/>
+      <w:r>
+        <w:t xml:space="preserve">* </w:t>
+      </w:r>
+      <w:r>
+        <w:rPr>
+          <w:rFonts w:hint="cs"/>
+          <w:rtl/>
+        </w:rPr>
+        <w:t>)</w:t>
+      </w:r>
+      <w:r>
+        <w:rPr>
+          <w:rFonts w:hint="cs"/>
+          <w:rtl/>
         </w:rPr>
         <w:t xml:space="preserve"> </w:t>
       </w:r>
       <w:r>
-        <w:t xml:space="preserve">* </w:t>
-      </w:r>
-      <w:r>
-        <w:rPr>
-          <w:rFonts w:hint="cs"/>
-          <w:rtl/>
-        </w:rPr>
-        <w:t>)</w:t>
-      </w:r>
-      <w:r>
-        <w:rPr>
-          <w:rFonts w:hint="cs"/>
-          <w:rtl/>
+        <w:rPr>
+          <w:rFonts w:hint="cs"/>
+          <w:rtl/>
+        </w:rPr>
+        <w:t xml:space="preserve">+ </w:t>
+      </w:r>
+      <w:r>
+        <w:rPr>
+          <w:color w:val="538135" w:themeColor="accent6" w:themeShade="BF"/>
+        </w:rPr>
+        <w:t>0.</w:t>
+      </w:r>
+      <w:r>
+        <w:rPr>
+          <w:color w:val="538135" w:themeColor="accent6" w:themeShade="BF"/>
         </w:rPr>
         <w:t xml:space="preserve"> </w:t>
       </w:r>
       <w:r>
         <w:rPr>
-          <w:rFonts w:hint="cs"/>
-          <w:rtl/>
-        </w:rPr>
-        <w:t xml:space="preserve">+ </w:t>
-      </w:r>
-      <w:r>
-        <w:rPr>
           <w:color w:val="538135" w:themeColor="accent6" w:themeShade="BF"/>
         </w:rPr>
-        <w:t>0.</w:t>
+        <w:t>000</w:t>
       </w:r>
       <w:r>
         <w:rPr>
           <w:color w:val="538135" w:themeColor="accent6" w:themeShade="BF"/>
         </w:rPr>
+        <w:t>378</w:t>
+      </w:r>
+      <w:r>
+        <w:rPr>
+          <w:rFonts w:hint="cs"/>
+          <w:rtl/>
+        </w:rPr>
         <w:t xml:space="preserve"> </w:t>
       </w:r>
       <w:r>
         <w:rPr>
-          <w:color w:val="538135" w:themeColor="accent6" w:themeShade="BF"/>
-        </w:rPr>
-        <w:t>000</w:t>
-      </w:r>
-      <w:r>
-        <w:rPr>
-          <w:color w:val="538135" w:themeColor="accent6" w:themeShade="BF"/>
-        </w:rPr>
-        <w:t>378</w:t>
-      </w:r>
-      <w:r>
-        <w:rPr>
-          <w:rFonts w:hint="cs"/>
-          <w:rtl/>
-        </w:rPr>
-        <w:t xml:space="preserve"> </w:t>
-      </w:r>
-      <w:r>
-        <w:rPr>
           <w:rFonts w:hint="cs"/>
           <w:rtl/>
         </w:rPr>
         <w:t xml:space="preserve">= </w:t>
       </w:r>
       <w:r>
+        <w:rPr>
+          <w:b/>
+          <w:bCs/>
+        </w:rPr>
         <w:t>2,425</w:t>
       </w:r>
       <w:r>
+        <w:rPr>
+          <w:b/>
+          <w:bCs/>
+        </w:rPr>
         <w:t>.</w:t>
       </w:r>
       <w:r>
+        <w:rPr>
+          <w:b/>
+          <w:bCs/>
+        </w:rPr>
         <w:t>493</w:t>
       </w:r>
       <w:r>
         <w:rPr>
           <w:rFonts w:hint="cs"/>
-          <w:rtl/>
-        </w:rPr>
-        <w:t xml:space="preserve"> שניות </w:t>
+          <w:b/>
+          <w:bCs/>
+          <w:rtl/>
+        </w:rPr>
+        <w:t xml:space="preserve"> שניות.</w:t>
       </w:r>
     </w:p>
     <w:p>
       <w:pPr>
         <w:bidi/>
         <w:rPr>
-          <w:rtl/>
-        </w:rPr>
-      </w:pPr>
-      <w:r>
-        <w:rPr>
-          <w:rFonts w:hint="cs"/>
-          <w:rtl/>
-        </w:rPr>
-        <w:t>(*) הניצולת היא מקסימלית (עד כדי קבוע</w:t>
-      </w:r>
-      <w:r>
-        <w:t>(</w:t>
-      </w:r>
-      <w:r>
-        <w:rPr>
-          <w:rFonts w:hint="cs"/>
-          <w:rtl/>
-        </w:rPr>
-        <w:t xml:space="preserve">, זאת מיכוון שאנחנו לא זקוקים לשחזור של </w:t>
-      </w:r>
-      <w:proofErr w:type="spellStart"/>
-      <w:r>
-        <w:t>seq</w:t>
-      </w:r>
-      <w:proofErr w:type="spellEnd"/>
-      <w:r>
-        <w:rPr>
-          <w:rFonts w:hint="cs"/>
-          <w:rtl/>
-        </w:rPr>
-        <w:t xml:space="preserve">ים </w:t>
-      </w:r>
-      <w:r>
-        <w:rPr>
-          <w:rtl/>
-        </w:rPr>
-        <w:t>–</w:t>
-      </w:r>
-      <w:r>
-        <w:rPr>
-          <w:rFonts w:hint="cs"/>
-          <w:rtl/>
-        </w:rPr>
-        <w:t xml:space="preserve"> לכן אנחנו יכולים לשלוח את המידע באופן רציף (עד כדי שליחות חוזרות שנצטרך לעשות מידי פעם בעקבות </w:t>
-      </w:r>
-      <w:r>
-        <w:t>timeout</w:t>
-      </w:r>
-      <w:r>
-        <w:rPr>
-          <w:rFonts w:hint="cs"/>
-          <w:rtl/>
-        </w:rPr>
-        <w:t>ים)</w:t>
-      </w:r>
-      <w:r>
-        <w:rPr>
-          <w:rFonts w:hint="cs"/>
-          <w:rtl/>
-        </w:rPr>
-        <w:t>.</w:t>
+          <w:rFonts w:hint="cs"/>
+          <w:rtl/>
+        </w:rPr>
+      </w:pPr>
+      <w:r>
+        <w:rPr>
+          <w:rFonts w:hint="cs"/>
+          <w:rtl/>
+        </w:rPr>
+        <w:t xml:space="preserve">(*) כמות המידע שנשלח מהקובץ היא </w:t>
+      </w:r>
+      <w:r>
+        <w:t>2^32</w:t>
+      </w:r>
+      <w:r>
+        <w:rPr>
+          <w:rFonts w:hint="cs"/>
+          <w:rtl/>
+        </w:rPr>
+        <w:t>, וכמות ה</w:t>
+      </w:r>
+      <w:r>
+        <w:t>header</w:t>
+      </w:r>
+      <w:r>
+        <w:rPr>
+          <w:rFonts w:hint="cs"/>
+          <w:rtl/>
+        </w:rPr>
+        <w:t xml:space="preserve">ים שמתווספים היא </w:t>
+      </w:r>
+      <w:r>
+        <w:rPr>
+          <w:color w:val="833C0B" w:themeColor="accent2" w:themeShade="80"/>
+        </w:rPr>
+        <w:t>2,836,834</w:t>
+      </w:r>
+      <w:r>
+        <w:rPr>
+          <w:color w:val="833C0B" w:themeColor="accent2" w:themeShade="80"/>
+        </w:rPr>
+        <w:t>+1</w:t>
+      </w:r>
+      <w:r>
+        <w:rPr>
+          <w:rFonts w:hint="cs"/>
+          <w:color w:val="833C0B" w:themeColor="accent2" w:themeShade="80"/>
+          <w:rtl/>
+        </w:rPr>
+        <w:t xml:space="preserve"> * </w:t>
+      </w:r>
+      <w:r>
+        <w:rPr>
+          <w:color w:val="833C0B" w:themeColor="accent2" w:themeShade="80"/>
+        </w:rPr>
+        <w:t>90</w:t>
+      </w:r>
+      <w:r>
+        <w:rPr>
+          <w:rFonts w:hint="cs"/>
+          <w:color w:val="833C0B" w:themeColor="accent2" w:themeShade="80"/>
+          <w:rtl/>
+        </w:rPr>
+        <w:t xml:space="preserve"> </w:t>
+      </w:r>
+      <w:r>
+        <w:sym w:font="Wingdings" w:char="F0E7"/>
+      </w:r>
+      <w:r>
+        <w:br/>
+      </w:r>
+      <w:r>
+        <w:rPr>
+          <w:rFonts w:hint="cs"/>
+          <w:rtl/>
+        </w:rPr>
+        <w:t>אחוז המידע מהקובץ שנשלח ביחס לכל המידע שנשלח ברשת הוא</w:t>
+      </w:r>
+      <w:r>
+        <w:t>2^32</w:t>
+      </w:r>
+      <w:r>
+        <w:t xml:space="preserve">  / (90 * 2,836,835 + 2^32)  </w:t>
+      </w:r>
+      <w:r>
+        <w:rPr>
+          <w:rFonts w:hint="cs"/>
+          <w:rtl/>
+        </w:rPr>
+        <w:t xml:space="preserve"> =</w:t>
+      </w:r>
+      <w:r>
+        <w:rPr>
+          <w:b/>
+          <w:bCs/>
+        </w:rPr>
+        <w:t xml:space="preserve">0.94389 </w:t>
       </w:r>
     </w:p>
     <w:p>
@@ -1902,11 +1905,9 @@
         </w:rPr>
         <w:t xml:space="preserve">. בשני המצבים הללו העלייה של ה- </w:t>
       </w:r>
-      <w:proofErr w:type="spellStart"/>
       <w:r>
         <w:t>cwnd</w:t>
       </w:r>
-      <w:proofErr w:type="spellEnd"/>
       <w:r>
         <w:rPr>
           <w:rFonts w:hint="cs"/>
@@ -2014,13 +2015,8 @@
         <w:t xml:space="preserve">הצד השולח מקבל </w:t>
       </w:r>
       <w:r>
-        <w:t xml:space="preserve">3 duplicate </w:t>
-      </w:r>
-      <w:proofErr w:type="spellStart"/>
-      <w:r>
-        <w:t>ack</w:t>
-      </w:r>
-      <w:proofErr w:type="spellEnd"/>
+        <w:t>3 duplicate ack</w:t>
+      </w:r>
       <w:r>
         <w:rPr>
           <w:rFonts w:hint="cs"/>
@@ -2051,11 +2047,9 @@
         </w:rPr>
         <w:t xml:space="preserve"> בוא ה</w:t>
       </w:r>
-      <w:proofErr w:type="spellStart"/>
       <w:r>
         <w:t>cwnd</w:t>
       </w:r>
-      <w:proofErr w:type="spellEnd"/>
       <w:r>
         <w:rPr>
           <w:rFonts w:hint="cs"/>
@@ -2138,11 +2132,9 @@
         </w:rPr>
         <w:t>: הערך של ה-</w:t>
       </w:r>
-      <w:proofErr w:type="spellStart"/>
-      <w:r>
-        <w:t>treshold</w:t>
-      </w:r>
-      <w:proofErr w:type="spellEnd"/>
+      <w:r>
+        <w:t>threshold</w:t>
+      </w:r>
       <w:r>
         <w:rPr>
           <w:rFonts w:hint="cs"/>
@@ -2150,11 +2142,9 @@
         </w:rPr>
         <w:t xml:space="preserve"> נקבע להיות הערך בו היה ה</w:t>
       </w:r>
-      <w:proofErr w:type="spellStart"/>
       <w:r>
         <w:t>cwnd</w:t>
       </w:r>
-      <w:proofErr w:type="spellEnd"/>
       <w:r>
         <w:rPr>
           <w:rFonts w:hint="cs"/>
@@ -2227,11 +2217,9 @@
         </w:rPr>
         <w:t>הערך של ה-</w:t>
       </w:r>
-      <w:proofErr w:type="spellStart"/>
-      <w:r>
-        <w:t>treshold</w:t>
-      </w:r>
-      <w:proofErr w:type="spellEnd"/>
+      <w:r>
+        <w:t>threshold</w:t>
+      </w:r>
       <w:r>
         <w:rPr>
           <w:rFonts w:hint="cs"/>
@@ -2246,11 +2234,9 @@
         </w:rPr>
         <w:t>חצי מה</w:t>
       </w:r>
-      <w:proofErr w:type="spellStart"/>
       <w:r>
         <w:t>cwnd</w:t>
       </w:r>
-      <w:proofErr w:type="spellEnd"/>
       <w:r>
         <w:rPr>
           <w:rFonts w:hint="cs"/>
@@ -2272,11 +2258,9 @@
         </w:rPr>
         <w:t>וה</w:t>
       </w:r>
-      <w:proofErr w:type="spellStart"/>
       <w:r>
         <w:t>cwnd</w:t>
       </w:r>
-      <w:proofErr w:type="spellEnd"/>
       <w:r>
         <w:rPr>
           <w:rFonts w:hint="cs"/>
@@ -2312,11 +2296,9 @@
         </w:rPr>
         <w:t>חצי מה</w:t>
       </w:r>
-      <w:proofErr w:type="spellStart"/>
       <w:r>
         <w:t>cwnd</w:t>
       </w:r>
-      <w:proofErr w:type="spellEnd"/>
       <w:r>
         <w:rPr>
           <w:rFonts w:hint="cs"/>
@@ -2365,11 +2347,9 @@
         </w:rPr>
         <w:t xml:space="preserve"> מיכוון שה-</w:t>
       </w:r>
-      <w:proofErr w:type="spellStart"/>
       <w:r>
         <w:t>cwnd</w:t>
       </w:r>
-      <w:proofErr w:type="spellEnd"/>
       <w:r>
         <w:rPr>
           <w:rFonts w:hint="cs"/>
@@ -2387,11 +2367,9 @@
         </w:rPr>
         <w:t xml:space="preserve"> ה</w:t>
       </w:r>
-      <w:proofErr w:type="spellStart"/>
-      <w:r>
-        <w:t>treshold</w:t>
-      </w:r>
-      <w:proofErr w:type="spellEnd"/>
+      <w:r>
+        <w:t>threshold</w:t>
+      </w:r>
       <w:r>
         <w:rPr>
           <w:rFonts w:hint="cs"/>
@@ -2449,64 +2427,53 @@
       <w:r>
         <w:t xml:space="preserve">3 </w:t>
       </w:r>
-      <w:proofErr w:type="spellStart"/>
-      <w:r>
-        <w:t>duplcate</w:t>
-      </w:r>
-      <w:proofErr w:type="spellEnd"/>
-      <w:r>
+      <w:r>
+        <w:t>duplicate</w:t>
+      </w:r>
+      <w:r>
+        <w:t xml:space="preserve"> ack</w:t>
+      </w:r>
+      <w:r>
+        <w:rPr>
+          <w:rFonts w:hint="cs"/>
+          <w:rtl/>
+        </w:rPr>
+        <w:t xml:space="preserve"> הערך </w:t>
+      </w:r>
+      <w:r>
+        <w:rPr>
+          <w:rFonts w:hint="cs"/>
+          <w:rtl/>
+        </w:rPr>
+        <w:t xml:space="preserve">החדש </w:t>
+      </w:r>
+      <w:r>
+        <w:rPr>
+          <w:rFonts w:hint="cs"/>
+          <w:rtl/>
+        </w:rPr>
+        <w:t>של ה</w:t>
+      </w:r>
+      <w:r>
+        <w:t>cwnd</w:t>
+      </w:r>
+      <w:r>
+        <w:rPr>
+          <w:rFonts w:hint="cs"/>
+          <w:rtl/>
+        </w:rPr>
         <w:t xml:space="preserve"> </w:t>
       </w:r>
-      <w:proofErr w:type="spellStart"/>
-      <w:r>
-        <w:t>ack</w:t>
-      </w:r>
-      <w:proofErr w:type="spellEnd"/>
-      <w:r>
-        <w:rPr>
-          <w:rFonts w:hint="cs"/>
-          <w:rtl/>
-        </w:rPr>
-        <w:t xml:space="preserve"> הערך </w:t>
-      </w:r>
-      <w:r>
-        <w:rPr>
-          <w:rFonts w:hint="cs"/>
-          <w:rtl/>
-        </w:rPr>
-        <w:t xml:space="preserve">החדש </w:t>
-      </w:r>
-      <w:r>
-        <w:rPr>
-          <w:rFonts w:hint="cs"/>
-          <w:rtl/>
-        </w:rPr>
-        <w:t>של ה</w:t>
-      </w:r>
-      <w:proofErr w:type="spellStart"/>
+      <w:r>
+        <w:rPr>
+          <w:rFonts w:hint="cs"/>
+          <w:rtl/>
+        </w:rPr>
+        <w:t xml:space="preserve">נקבע להיות חצי מ ה </w:t>
+      </w:r>
       <w:r>
         <w:t>cwnd</w:t>
       </w:r>
-      <w:proofErr w:type="spellEnd"/>
-      <w:r>
-        <w:rPr>
-          <w:rFonts w:hint="cs"/>
-          <w:rtl/>
-        </w:rPr>
-        <w:t xml:space="preserve"> </w:t>
-      </w:r>
-      <w:r>
-        <w:rPr>
-          <w:rFonts w:hint="cs"/>
-          <w:rtl/>
-        </w:rPr>
-        <w:t xml:space="preserve">נקבע להיות חצי מ ה </w:t>
-      </w:r>
-      <w:proofErr w:type="spellStart"/>
-      <w:r>
-        <w:t>cwnd</w:t>
-      </w:r>
-      <w:proofErr w:type="spellEnd"/>
       <w:r>
         <w:rPr>
           <w:rFonts w:hint="cs"/>
@@ -2612,11 +2579,9 @@
         </w:rPr>
         <w:t xml:space="preserve">ככל שנקבל עוד </w:t>
       </w:r>
-      <w:proofErr w:type="spellStart"/>
       <w:r>
         <w:t>ack</w:t>
       </w:r>
-      <w:proofErr w:type="spellEnd"/>
       <w:r>
         <w:rPr>
           <w:rFonts w:hint="cs"/>
@@ -2631,11 +2596,9 @@
         </w:rPr>
         <w:t>. כאשר נקבל את ה</w:t>
       </w:r>
-      <w:proofErr w:type="spellStart"/>
       <w:r>
         <w:t>ack</w:t>
       </w:r>
-      <w:proofErr w:type="spellEnd"/>
       <w:r>
         <w:rPr>
           <w:rFonts w:hint="cs"/>
@@ -2653,11 +2616,9 @@
         </w:rPr>
         <w:t xml:space="preserve"> הערך של ה</w:t>
       </w:r>
-      <w:proofErr w:type="spellStart"/>
       <w:r>
         <w:t>cwnd</w:t>
       </w:r>
-      <w:proofErr w:type="spellEnd"/>
       <w:r>
         <w:rPr>
           <w:rFonts w:hint="cs"/>

</xml_diff>

<commit_message>
Q1 - change U formula - forum
</commit_message>
<xml_diff>
--- a/Ex5/ans_theo_4.docx
+++ b/Ex5/ans_theo_4.docx
@@ -72,6 +72,10 @@
     <w:p>
       <w:pPr>
         <w:bidi/>
+        <w:rPr>
+          <w:rFonts w:hint="cs"/>
+          <w:rtl/>
+        </w:rPr>
       </w:pPr>
       <w:r>
         <w:rPr>
@@ -169,29 +173,88 @@
       </w:r>
       <w:r>
         <w:rPr>
-          <w:rFonts w:hint="cs"/>
-          <w:rtl/>
-        </w:rPr>
-        <w:t xml:space="preserve"> נכפיל ב-2 עבור הזמן שליחה של פקטת ה-</w:t>
-      </w:r>
-      <w:r>
-        <w:t>ACK</w:t>
-      </w:r>
-      <w:r>
-        <w:rPr>
-          <w:rFonts w:hint="cs"/>
-          <w:rtl/>
-        </w:rPr>
-        <w:t xml:space="preserve">, סה״כ: </w:t>
-      </w:r>
-      <w:r>
-        <w:t>128/(10^</w:t>
-      </w:r>
-      <w:r>
-        <w:t>5</w:t>
-      </w:r>
-      <w:r>
-        <w:t>)</w:t>
+          <w:rtl/>
+        </w:rPr>
+        <w:br/>
+      </w:r>
+      <w:r>
+        <w:rPr>
+          <w:rFonts w:hint="cs"/>
+        </w:rPr>
+        <w:t>RTT</w:t>
+      </w:r>
+      <w:r>
+        <w:rPr>
+          <w:rFonts w:hint="cs"/>
+          <w:rtl/>
+        </w:rPr>
+        <w:t xml:space="preserve"> = </w:t>
+      </w:r>
+      <w:r>
+        <w:t>2*propagation time</w:t>
+      </w:r>
+      <w:r>
+        <w:rPr>
+          <w:rFonts w:hint="cs"/>
+          <w:rtl/>
+        </w:rPr>
+        <w:t xml:space="preserve"> = </w:t>
+      </w:r>
+      <w:r>
+        <w:t>2*30</w:t>
+      </w:r>
+      <w:r>
+        <w:rPr>
+          <w:rFonts w:hint="cs"/>
+          <w:rtl/>
+        </w:rPr>
+        <w:t xml:space="preserve"> מילי שניות = </w:t>
+      </w:r>
+      <w:r>
+        <w:t>60</w:t>
+      </w:r>
+      <w:r>
+        <w:rPr>
+          <w:rFonts w:hint="cs"/>
+          <w:rtl/>
+        </w:rPr>
+        <w:t xml:space="preserve"> מילישניות.</w:t>
+      </w:r>
+      <w:r>
+        <w:rPr>
+          <w:rtl/>
+        </w:rPr>
+        <w:br/>
+      </w:r>
+      <w:r>
+        <w:rPr>
+          <w:rFonts w:hint="cs"/>
+          <w:rtl/>
+        </w:rPr>
+        <w:t>גדול החלון ה</w:t>
+      </w:r>
+      <w:r>
+        <w:rPr>
+          <w:rFonts w:hint="cs"/>
+          <w:rtl/>
+        </w:rPr>
+        <w:t>ו</w:t>
+      </w:r>
+      <w:r>
+        <w:rPr>
+          <w:rFonts w:hint="cs"/>
+          <w:rtl/>
+        </w:rPr>
+        <w:t xml:space="preserve">א </w:t>
+      </w:r>
+      <w:r>
+        <w:rPr>
+          <w:rFonts w:hint="cs"/>
+        </w:rPr>
+        <w:t>N</w:t>
+      </w:r>
+      <w:r>
+        <w:t>=50</w:t>
       </w:r>
       <w:r>
         <w:rPr>
@@ -200,55 +263,8 @@
         </w:rPr>
         <w:t>.</w:t>
       </w:r>
-      <w:r>
-        <w:rPr>
-          <w:rtl/>
-        </w:rPr>
-        <w:br/>
-      </w:r>
-      <w:r>
-        <w:rPr>
-          <w:rFonts w:hint="cs"/>
-        </w:rPr>
-        <w:t>RTT</w:t>
-      </w:r>
-      <w:r>
-        <w:rPr>
-          <w:rFonts w:hint="cs"/>
-          <w:rtl/>
-        </w:rPr>
-        <w:t xml:space="preserve"> = </w:t>
-      </w:r>
-      <w:r>
-        <w:t>2*propagation time</w:t>
-      </w:r>
-      <w:r>
-        <w:rPr>
-          <w:rFonts w:hint="cs"/>
-          <w:rtl/>
-        </w:rPr>
-        <w:t xml:space="preserve"> = </w:t>
-      </w:r>
-      <w:r>
-        <w:t>2*30</w:t>
-      </w:r>
-      <w:r>
-        <w:rPr>
-          <w:rFonts w:hint="cs"/>
-          <w:rtl/>
-        </w:rPr>
-        <w:t xml:space="preserve"> מילי שניות = </w:t>
-      </w:r>
-      <w:r>
-        <w:t>60</w:t>
-      </w:r>
-      <w:r>
-        <w:rPr>
-          <w:rFonts w:hint="cs"/>
-          <w:rtl/>
-        </w:rPr>
-        <w:t xml:space="preserve"> מילישניות.</w:t>
-      </w:r>
+      <w:bookmarkStart w:id="0" w:name="_GoBack"/>
+      <w:bookmarkEnd w:id="0"/>
     </w:p>
     <w:p>
       <w:pPr>
@@ -334,7 +350,22 @@
                 <w:rPr>
                   <w:rFonts w:ascii="Cambria Math" w:hAnsi="Cambria Math"/>
                 </w:rPr>
-                <m:t>RTT+  (L/R)</m:t>
+                <m:t xml:space="preserve">RTT+  </m:t>
+              </m:r>
+              <m:r>
+                <m:rPr>
+                  <m:sty m:val="p"/>
+                </m:rPr>
+                <w:rPr>
+                  <w:rFonts w:ascii="Cambria Math" w:hAnsi="Cambria Math"/>
+                </w:rPr>
+                <m:t>2</m:t>
+              </m:r>
+              <m:r>
+                <w:rPr>
+                  <w:rFonts w:ascii="Cambria Math" w:hAnsi="Cambria Math"/>
+                </w:rPr>
+                <m:t>(L/R)</m:t>
               </m:r>
             </m:den>
           </m:f>
@@ -461,9 +492,11 @@
         </w:rPr>
         <w:t xml:space="preserve">הסיבה לכך שנרצה שפקטות שהגיעו ליעדן לא יזרקו על אף שפקטות בעלות </w:t>
       </w:r>
+      <w:proofErr w:type="spellStart"/>
       <w:r>
         <w:t>seq</w:t>
       </w:r>
+      <w:proofErr w:type="spellEnd"/>
       <w:r>
         <w:rPr>
           <w:rFonts w:hint="cs"/>
@@ -613,9 +646,11 @@
         </w:rPr>
         <w:t xml:space="preserve">בעלות </w:t>
       </w:r>
+      <w:proofErr w:type="spellStart"/>
       <w:r>
         <w:t>seq</w:t>
       </w:r>
+      <w:proofErr w:type="spellEnd"/>
       <w:r>
         <w:rPr>
           <w:rFonts w:hint="cs"/>
@@ -652,9 +687,11 @@
         </w:rPr>
         <w:t xml:space="preserve"> ולכן הוא שלח </w:t>
       </w:r>
+      <w:proofErr w:type="spellStart"/>
       <w:r>
         <w:t>ack</w:t>
       </w:r>
+      <w:proofErr w:type="spellEnd"/>
       <w:r>
         <w:rPr>
           <w:rFonts w:hint="cs"/>
@@ -705,6 +742,7 @@
         </w:rPr>
         <w:t>קדם את החלון שלו ל</w:t>
       </w:r>
+      <w:proofErr w:type="spellStart"/>
       <w:r>
         <w:rPr>
           <w:b/>
@@ -712,6 +750,7 @@
         </w:rPr>
         <w:t>seq</w:t>
       </w:r>
+      <w:proofErr w:type="spellEnd"/>
       <w:r>
         <w:rPr>
           <w:rFonts w:hint="cs"/>
@@ -777,6 +816,7 @@
         </w:rPr>
         <w:t>השולח קבל את ה-</w:t>
       </w:r>
+      <w:proofErr w:type="spellStart"/>
       <w:r>
         <w:rPr>
           <w:b/>
@@ -784,6 +824,7 @@
         </w:rPr>
         <w:t>ack</w:t>
       </w:r>
+      <w:proofErr w:type="spellEnd"/>
       <w:r>
         <w:rPr>
           <w:rFonts w:hint="cs"/>
@@ -809,38 +850,38 @@
         </w:rPr>
         <w:t xml:space="preserve">ולכן שולח שוב את הפקטה הראשונה ששלח עם </w:t>
       </w:r>
+      <w:proofErr w:type="spellStart"/>
       <w:r>
         <w:rPr>
           <w:b/>
           <w:bCs/>
         </w:rPr>
-        <w:t>seq 1</w:t>
-      </w:r>
-      <w:r>
-        <w:rPr>
-          <w:rFonts w:hint="cs"/>
+        <w:t>seq</w:t>
+      </w:r>
+      <w:proofErr w:type="spellEnd"/>
+      <w:r>
+        <w:rPr>
           <w:b/>
           <w:bCs/>
-          <w:rtl/>
-        </w:rPr>
-        <w:t>.</w:t>
-      </w:r>
-      <w:r>
-        <w:rPr>
+        </w:rPr>
+        <w:t xml:space="preserve"> 1</w:t>
+      </w:r>
+      <w:r>
+        <w:rPr>
+          <w:rFonts w:hint="cs"/>
           <w:b/>
           <w:bCs/>
           <w:rtl/>
         </w:rPr>
-        <w:br/>
-      </w:r>
-      <w:r>
-        <w:rPr>
-          <w:rFonts w:hint="cs"/>
+        <w:t>.</w:t>
+      </w:r>
+      <w:r>
+        <w:rPr>
           <w:b/>
           <w:bCs/>
           <w:rtl/>
         </w:rPr>
-        <w:t xml:space="preserve">המקבל </w:t>
+        <w:br/>
       </w:r>
       <w:r>
         <w:rPr>
@@ -849,7 +890,7 @@
           <w:bCs/>
           <w:rtl/>
         </w:rPr>
-        <w:t xml:space="preserve">אכן </w:t>
+        <w:t xml:space="preserve">המקבל </w:t>
       </w:r>
       <w:r>
         <w:rPr>
@@ -858,29 +899,47 @@
           <w:bCs/>
           <w:rtl/>
         </w:rPr>
-        <w:t xml:space="preserve">מצפה לקבל פקטה עם </w:t>
-      </w:r>
-      <w:r>
-        <w:rPr>
+        <w:t xml:space="preserve">אכן </w:t>
+      </w:r>
+      <w:r>
+        <w:rPr>
+          <w:rFonts w:hint="cs"/>
           <w:b/>
           <w:bCs/>
-        </w:rPr>
-        <w:t>seq 1</w:t>
-      </w:r>
-      <w:r>
-        <w:rPr>
-          <w:rFonts w:hint="cs"/>
+          <w:rtl/>
+        </w:rPr>
+        <w:t xml:space="preserve">מצפה לקבל פקטה עם </w:t>
+      </w:r>
+      <w:proofErr w:type="spellStart"/>
+      <w:r>
+        <w:rPr>
           <w:b/>
           <w:bCs/>
-          <w:rtl/>
-        </w:rPr>
-        <w:t xml:space="preserve"> ולכן</w:t>
-      </w:r>
-      <w:r>
-        <w:rPr>
-          <w:rFonts w:hint="cs"/>
+        </w:rPr>
+        <w:t>seq</w:t>
+      </w:r>
+      <w:proofErr w:type="spellEnd"/>
+      <w:r>
+        <w:rPr>
           <w:b/>
           <w:bCs/>
+        </w:rPr>
+        <w:t xml:space="preserve"> 1</w:t>
+      </w:r>
+      <w:r>
+        <w:rPr>
+          <w:rFonts w:hint="cs"/>
+          <w:b/>
+          <w:bCs/>
+          <w:rtl/>
+        </w:rPr>
+        <w:t xml:space="preserve"> ולכן</w:t>
+      </w:r>
+      <w:r>
+        <w:rPr>
+          <w:rFonts w:hint="cs"/>
+          <w:b/>
+          <w:bCs/>
           <w:rtl/>
         </w:rPr>
         <w:t xml:space="preserve"> ישמור אותה</w:t>
@@ -892,9 +951,11 @@
         </w:rPr>
         <w:t xml:space="preserve"> וישלח עליה </w:t>
       </w:r>
+      <w:proofErr w:type="spellStart"/>
       <w:r>
         <w:t>ack</w:t>
       </w:r>
+      <w:proofErr w:type="spellEnd"/>
       <w:r>
         <w:rPr>
           <w:rFonts w:hint="cs"/>
@@ -1050,9 +1111,11 @@
         </w:rPr>
         <w:t xml:space="preserve">תים, ללא התנגשות של </w:t>
       </w:r>
+      <w:proofErr w:type="spellStart"/>
       <w:r>
         <w:t>seq</w:t>
       </w:r>
+      <w:proofErr w:type="spellEnd"/>
       <w:r>
         <w:rPr>
           <w:rFonts w:hint="cs"/>
@@ -1636,6 +1699,7 @@
         </w:rPr>
         <w:t xml:space="preserve"> </w:t>
       </w:r>
+      <w:proofErr w:type="gramStart"/>
       <w:r>
         <w:t xml:space="preserve">* </w:t>
       </w:r>
@@ -1646,6 +1710,7 @@
         </w:rPr>
         <w:t>)</w:t>
       </w:r>
+      <w:proofErr w:type="gramEnd"/>
       <w:r>
         <w:rPr>
           <w:rFonts w:hint="cs"/>
@@ -1846,9 +1911,13 @@
           <w:rtl/>
         </w:rPr>
       </w:pPr>
+      <w:proofErr w:type="spellStart"/>
+      <w:proofErr w:type="gramStart"/>
       <w:r>
         <w:t>i</w:t>
       </w:r>
+      <w:proofErr w:type="spellEnd"/>
+      <w:proofErr w:type="gramEnd"/>
     </w:p>
     <w:p>
       <w:pPr>
@@ -1900,9 +1969,11 @@
         </w:rPr>
         <w:t xml:space="preserve">העלייה של ה- </w:t>
       </w:r>
+      <w:proofErr w:type="spellStart"/>
       <w:r>
         <w:t>cwnd</w:t>
       </w:r>
+      <w:proofErr w:type="spellEnd"/>
       <w:r>
         <w:rPr>
           <w:rFonts w:hint="cs"/>
@@ -1917,9 +1988,11 @@
         </w:rPr>
         <w:t xml:space="preserve">אקספוננציאלית -&gt; על כל </w:t>
       </w:r>
+      <w:proofErr w:type="spellStart"/>
       <w:r>
         <w:t>ack</w:t>
       </w:r>
+      <w:proofErr w:type="spellEnd"/>
       <w:r>
         <w:rPr>
           <w:rFonts w:hint="cs"/>
@@ -2012,14 +2085,7 @@
           <w:rFonts w:hint="cs"/>
           <w:rtl/>
         </w:rPr>
-        <w:t xml:space="preserve">אקספוננציאלית </w:t>
-      </w:r>
-      <w:r>
-        <w:rPr>
-          <w:rFonts w:hint="cs"/>
-          <w:rtl/>
-        </w:rPr>
-        <w:t xml:space="preserve">קורת גם </w:t>
+        <w:t xml:space="preserve">אקספוננציאלית קורת גם </w:t>
       </w:r>
       <w:r>
         <w:rPr>
@@ -2094,7 +2160,6 @@
         <w:bidi/>
         <w:ind w:left="720"/>
         <w:rPr>
-          <w:rFonts w:hint="cs"/>
           <w:rtl/>
         </w:rPr>
       </w:pPr>
@@ -2135,9 +2200,11 @@
         </w:rPr>
         <w:t xml:space="preserve"> החדש ביחס ל</w:t>
       </w:r>
+      <w:proofErr w:type="spellStart"/>
       <w:r>
         <w:t>cwnd</w:t>
       </w:r>
+      <w:proofErr w:type="spellEnd"/>
       <w:r>
         <w:rPr>
           <w:rFonts w:hint="cs"/>
@@ -2151,8 +2218,13 @@
         </w:rPr>
         <w:br/>
       </w:r>
-      <w:r>
-        <w:t xml:space="preserve">newCwnd </w:t>
+      <w:proofErr w:type="spellStart"/>
+      <w:r>
+        <w:t>newCwnd</w:t>
+      </w:r>
+      <w:proofErr w:type="spellEnd"/>
+      <w:r>
+        <w:t xml:space="preserve"> </w:t>
       </w:r>
       <w:r>
         <w:t>=</w:t>
@@ -2160,9 +2232,11 @@
       <w:r>
         <w:t xml:space="preserve"> </w:t>
       </w:r>
+      <w:proofErr w:type="spellStart"/>
       <w:r>
         <w:t>newThreshold</w:t>
       </w:r>
+      <w:proofErr w:type="spellEnd"/>
       <w:r>
         <w:t xml:space="preserve"> + 3 * MSS</w:t>
       </w:r>
@@ -2262,36 +2336,28 @@
         <w:t xml:space="preserve">  </w:t>
       </w:r>
       <w:r>
-        <w:t xml:space="preserve">6000 </w:t>
-      </w:r>
-      <w:r>
-        <w:t>=</w:t>
+        <w:t>6000 =</w:t>
       </w:r>
       <w:r>
         <w:t xml:space="preserve"> </w:t>
       </w:r>
-      <w:r>
-        <w:t xml:space="preserve">newThreshold </w:t>
-      </w:r>
-      <w:r>
-        <w:t xml:space="preserve">+ </w:t>
-      </w:r>
-      <w:r>
-        <w:t>6000</w:t>
-      </w:r>
-      <w:r>
-        <w:rPr>
-          <w:rFonts w:hint="cs"/>
-          <w:rtl/>
-        </w:rPr>
+      <w:proofErr w:type="spellStart"/>
+      <w:r>
+        <w:t>newThreshold</w:t>
+      </w:r>
+      <w:proofErr w:type="spellEnd"/>
+      <w:r>
         <w:t xml:space="preserve"> </w:t>
       </w:r>
       <w:r>
-        <w:rPr>
-          <w:rFonts w:hint="cs"/>
-          <w:rtl/>
-        </w:rPr>
-        <w:t>, ונקבל</w:t>
+        <w:t>+ 6000</w:t>
+      </w:r>
+      <w:r>
+        <w:rPr>
+          <w:rFonts w:hint="cs"/>
+          <w:rtl/>
+        </w:rPr>
+        <w:t xml:space="preserve"> , ונקבל</w:t>
       </w:r>
       <w:r>
         <w:rPr>
@@ -2374,9 +2440,11 @@
       <w:r>
         <w:t xml:space="preserve"> </w:t>
       </w:r>
+      <w:proofErr w:type="spellStart"/>
       <w:r>
         <w:t>newCwnd</w:t>
       </w:r>
+      <w:proofErr w:type="spellEnd"/>
       <w:r>
         <w:rPr>
           <w:rFonts w:hint="cs"/>
@@ -2387,9 +2455,11 @@
       <w:r>
         <w:t xml:space="preserve"> </w:t>
       </w:r>
+      <w:proofErr w:type="spellStart"/>
       <w:r>
         <w:t>newThreshold</w:t>
       </w:r>
+      <w:proofErr w:type="spellEnd"/>
       <w:r>
         <w:rPr>
           <w:rFonts w:hint="cs"/>
@@ -2490,8 +2560,6 @@
         </w:rPr>
         <w:t>ש</w:t>
       </w:r>
-      <w:bookmarkStart w:id="0" w:name="_GoBack"/>
-      <w:bookmarkEnd w:id="0"/>
       <w:r>
         <w:rPr>
           <w:rFonts w:hint="cs"/>
@@ -2513,9 +2581,11 @@
         </w:rPr>
         <w:t xml:space="preserve">היא לינארית, עבור כל </w:t>
       </w:r>
+      <w:proofErr w:type="spellStart"/>
       <w:r>
         <w:t>ack</w:t>
       </w:r>
+      <w:proofErr w:type="spellEnd"/>
       <w:r>
         <w:rPr>
           <w:rFonts w:hint="cs"/>
@@ -2524,8 +2594,13 @@
         <w:t xml:space="preserve"> החלון גדל ב-</w:t>
       </w:r>
       <w:r>
-        <w:t>1/cwnd</w:t>
-      </w:r>
+        <w:t>1/</w:t>
+      </w:r>
+      <w:proofErr w:type="spellStart"/>
+      <w:r>
+        <w:t>cwnd</w:t>
+      </w:r>
+      <w:proofErr w:type="spellEnd"/>
       <w:r>
         <w:rPr>
           <w:rFonts w:hint="cs"/>
@@ -2583,9 +2658,11 @@
           <w:rtl/>
         </w:rPr>
       </w:pPr>
+      <w:proofErr w:type="gramStart"/>
       <w:r>
         <w:t>ii</w:t>
       </w:r>
+      <w:proofErr w:type="gramEnd"/>
     </w:p>
     <w:p>
       <w:pPr>
@@ -2651,9 +2728,11 @@
         </w:rPr>
         <w:t xml:space="preserve"> נקבע להיות הערך בו היה ה</w:t>
       </w:r>
+      <w:proofErr w:type="spellStart"/>
       <w:r>
         <w:t>cwnd</w:t>
       </w:r>
+      <w:proofErr w:type="spellEnd"/>
       <w:r>
         <w:rPr>
           <w:rFonts w:hint="cs"/>
@@ -2744,9 +2823,11 @@
         <w:pStyle w:val="Heading3"/>
         <w:bidi/>
       </w:pPr>
+      <w:proofErr w:type="gramStart"/>
       <w:r>
         <w:t>iii</w:t>
       </w:r>
+      <w:proofErr w:type="gramEnd"/>
     </w:p>
     <w:p>
       <w:pPr>
@@ -2769,8 +2850,13 @@
         <w:t>duplicate</w:t>
       </w:r>
       <w:r>
-        <w:t xml:space="preserve"> ack</w:t>
-      </w:r>
+        <w:t xml:space="preserve"> </w:t>
+      </w:r>
+      <w:proofErr w:type="spellStart"/>
+      <w:r>
+        <w:t>ack</w:t>
+      </w:r>
+      <w:proofErr w:type="spellEnd"/>
       <w:r>
         <w:rPr>
           <w:rFonts w:hint="cs"/>
@@ -2792,9 +2878,11 @@
         </w:rPr>
         <w:t>של ה</w:t>
       </w:r>
+      <w:proofErr w:type="spellStart"/>
       <w:r>
         <w:t>cwnd</w:t>
       </w:r>
+      <w:proofErr w:type="spellEnd"/>
       <w:r>
         <w:rPr>
           <w:rFonts w:hint="cs"/>
@@ -2809,9 +2897,11 @@
         </w:rPr>
         <w:t xml:space="preserve">נקבע להיות חצי מ ה </w:t>
       </w:r>
+      <w:proofErr w:type="spellStart"/>
       <w:r>
         <w:t>cwnd</w:t>
       </w:r>
+      <w:proofErr w:type="spellEnd"/>
       <w:r>
         <w:rPr>
           <w:rFonts w:hint="cs"/>
@@ -2964,9 +3054,11 @@
         </w:rPr>
         <w:t xml:space="preserve">ככל שנקבל עוד </w:t>
       </w:r>
+      <w:proofErr w:type="spellStart"/>
       <w:r>
         <w:t>ack</w:t>
       </w:r>
+      <w:proofErr w:type="spellEnd"/>
       <w:r>
         <w:rPr>
           <w:rFonts w:hint="cs"/>
@@ -3012,9 +3104,11 @@
         </w:rPr>
         <w:t>נקבל את ה</w:t>
       </w:r>
+      <w:proofErr w:type="spellStart"/>
       <w:r>
         <w:t>ack</w:t>
       </w:r>
+      <w:proofErr w:type="spellEnd"/>
       <w:r>
         <w:rPr>
           <w:rFonts w:hint="cs"/>
@@ -3032,9 +3126,11 @@
         </w:rPr>
         <w:t xml:space="preserve"> הערך של ה</w:t>
       </w:r>
+      <w:proofErr w:type="spellStart"/>
       <w:r>
         <w:t>cwnd</w:t>
       </w:r>
+      <w:proofErr w:type="spellEnd"/>
       <w:r>
         <w:rPr>
           <w:rFonts w:hint="cs"/>
@@ -3112,9 +3208,11 @@
         </w:rPr>
         <w:t>במידה ולא נקבל את ה</w:t>
       </w:r>
+      <w:proofErr w:type="spellStart"/>
       <w:r>
         <w:t>ack</w:t>
       </w:r>
+      <w:proofErr w:type="spellEnd"/>
       <w:r>
         <w:rPr>
           <w:rFonts w:hint="cs"/>
@@ -5157,7 +5255,7 @@
 </file>
 
 <file path=customXml/itemProps1.xml><?xml version="1.0" encoding="utf-8"?>
-<ds:datastoreItem xmlns:ds="http://schemas.openxmlformats.org/officeDocument/2006/customXml" ds:itemID="{452CEEE6-C630-48F9-B155-DE4BFCAD3F36}">
+<ds:datastoreItem xmlns:ds="http://schemas.openxmlformats.org/officeDocument/2006/customXml" ds:itemID="{DF860F83-33BF-455E-B467-F51D57217C7B}">
   <ds:schemaRefs>
     <ds:schemaRef ds:uri="http://schemas.openxmlformats.org/officeDocument/2006/bibliography"/>
   </ds:schemaRefs>

</xml_diff>